<commit_message>
test http requset header
</commit_message>
<xml_diff>
--- a/doc/客户端及服务端通信格式定义.docx
+++ b/doc/客户端及服务端通信格式定义.docx
@@ -13,7 +13,7 @@
         </w:rPr>
       </w:pPr>
       <w:bookmarkStart w:id="0" w:name="_Toc425782385"/>
-      <w:bookmarkStart w:id="1" w:name="_Toc426814551"/>
+      <w:bookmarkStart w:id="1" w:name="_Toc426816444"/>
       <w:r>
         <w:rPr>
           <w:rFonts w:asciiTheme="majorEastAsia" w:eastAsiaTheme="majorEastAsia" w:hAnsiTheme="majorEastAsia" w:hint="eastAsia"/>
@@ -80,7 +80,7 @@
           <w:r>
             <w:fldChar w:fldCharType="separate"/>
           </w:r>
-          <w:hyperlink w:anchor="_Toc426814551" w:history="1">
+          <w:hyperlink w:anchor="_Toc426816444" w:history="1">
             <w:r>
               <w:rPr>
                 <w:rStyle w:val="a5"/>
@@ -108,7 +108,7 @@
                 <w:noProof/>
                 <w:webHidden/>
               </w:rPr>
-              <w:instrText xml:space="preserve"> PAGEREF _Toc426814551 \h </w:instrText>
+              <w:instrText xml:space="preserve"> PAGEREF _Toc426816444 \h </w:instrText>
             </w:r>
             <w:r>
               <w:rPr>
@@ -149,7 +149,7 @@
               <w:noProof/>
             </w:rPr>
           </w:pPr>
-          <w:hyperlink w:anchor="_Toc426814552" w:history="1">
+          <w:hyperlink w:anchor="_Toc426816445" w:history="1">
             <w:r>
               <w:rPr>
                 <w:rStyle w:val="a5"/>
@@ -185,7 +185,7 @@
                 <w:noProof/>
                 <w:webHidden/>
               </w:rPr>
-              <w:instrText xml:space="preserve"> PAGEREF _Toc426814552 \h </w:instrText>
+              <w:instrText xml:space="preserve"> PAGEREF _Toc426816445 \h </w:instrText>
             </w:r>
             <w:r>
               <w:rPr>
@@ -226,7 +226,7 @@
               <w:noProof/>
             </w:rPr>
           </w:pPr>
-          <w:hyperlink w:anchor="_Toc426814553" w:history="1">
+          <w:hyperlink w:anchor="_Toc426816446" w:history="1">
             <w:r>
               <w:rPr>
                 <w:rStyle w:val="a5"/>
@@ -262,7 +262,7 @@
                 <w:noProof/>
                 <w:webHidden/>
               </w:rPr>
-              <w:instrText xml:space="preserve"> PAGEREF _Toc426814553 \h </w:instrText>
+              <w:instrText xml:space="preserve"> PAGEREF _Toc426816446 \h </w:instrText>
             </w:r>
             <w:r>
               <w:rPr>
@@ -303,7 +303,7 @@
               <w:noProof/>
             </w:rPr>
           </w:pPr>
-          <w:hyperlink w:anchor="_Toc426814554" w:history="1">
+          <w:hyperlink w:anchor="_Toc426816447" w:history="1">
             <w:r>
               <w:rPr>
                 <w:rStyle w:val="a5"/>
@@ -339,7 +339,7 @@
                 <w:noProof/>
                 <w:webHidden/>
               </w:rPr>
-              <w:instrText xml:space="preserve"> PAGEREF _Toc426814554 \h </w:instrText>
+              <w:instrText xml:space="preserve"> PAGEREF _Toc426816447 \h </w:instrText>
             </w:r>
             <w:r>
               <w:rPr>
@@ -380,7 +380,7 @@
               <w:noProof/>
             </w:rPr>
           </w:pPr>
-          <w:hyperlink w:anchor="_Toc426814555" w:history="1">
+          <w:hyperlink w:anchor="_Toc426816448" w:history="1">
             <w:r>
               <w:rPr>
                 <w:rStyle w:val="a5"/>
@@ -416,7 +416,7 @@
                 <w:noProof/>
                 <w:webHidden/>
               </w:rPr>
-              <w:instrText xml:space="preserve"> PAGEREF _Toc426814555 \h </w:instrText>
+              <w:instrText xml:space="preserve"> PAGEREF _Toc426816448 \h </w:instrText>
             </w:r>
             <w:r>
               <w:rPr>
@@ -457,7 +457,7 @@
               <w:noProof/>
             </w:rPr>
           </w:pPr>
-          <w:hyperlink w:anchor="_Toc426814556" w:history="1">
+          <w:hyperlink w:anchor="_Toc426816449" w:history="1">
             <w:r>
               <w:rPr>
                 <w:rStyle w:val="a5"/>
@@ -493,7 +493,7 @@
                 <w:noProof/>
                 <w:webHidden/>
               </w:rPr>
-              <w:instrText xml:space="preserve"> PAGEREF _Toc426814556 \h </w:instrText>
+              <w:instrText xml:space="preserve"> PAGEREF _Toc426816449 \h </w:instrText>
             </w:r>
             <w:r>
               <w:rPr>
@@ -534,7 +534,7 @@
               <w:noProof/>
             </w:rPr>
           </w:pPr>
-          <w:hyperlink w:anchor="_Toc426814557" w:history="1">
+          <w:hyperlink w:anchor="_Toc426816450" w:history="1">
             <w:r>
               <w:rPr>
                 <w:rStyle w:val="a5"/>
@@ -572,7 +572,7 @@
                 <w:noProof/>
                 <w:webHidden/>
               </w:rPr>
-              <w:instrText xml:space="preserve"> PAGEREF _Toc426814557 \h </w:instrText>
+              <w:instrText xml:space="preserve"> PAGEREF _Toc426816450 \h </w:instrText>
             </w:r>
             <w:r>
               <w:rPr>
@@ -613,7 +613,7 @@
               <w:noProof/>
             </w:rPr>
           </w:pPr>
-          <w:hyperlink w:anchor="_Toc426814558" w:history="1">
+          <w:hyperlink w:anchor="_Toc426816451" w:history="1">
             <w:r>
               <w:rPr>
                 <w:rStyle w:val="a5"/>
@@ -651,7 +651,7 @@
                 <w:noProof/>
                 <w:webHidden/>
               </w:rPr>
-              <w:instrText xml:space="preserve"> PAGEREF _Toc426814558 \h </w:instrText>
+              <w:instrText xml:space="preserve"> PAGEREF _Toc426816451 \h </w:instrText>
             </w:r>
             <w:r>
               <w:rPr>
@@ -692,7 +692,7 @@
               <w:noProof/>
             </w:rPr>
           </w:pPr>
-          <w:hyperlink w:anchor="_Toc426814559" w:history="1">
+          <w:hyperlink w:anchor="_Toc426816452" w:history="1">
             <w:r>
               <w:rPr>
                 <w:rStyle w:val="a5"/>
@@ -730,7 +730,7 @@
                 <w:noProof/>
                 <w:webHidden/>
               </w:rPr>
-              <w:instrText xml:space="preserve"> PAGEREF _Toc426814559 \h </w:instrText>
+              <w:instrText xml:space="preserve"> PAGEREF _Toc426816452 \h </w:instrText>
             </w:r>
             <w:r>
               <w:rPr>
@@ -771,7 +771,7 @@
               <w:noProof/>
             </w:rPr>
           </w:pPr>
-          <w:hyperlink w:anchor="_Toc426814560" w:history="1">
+          <w:hyperlink w:anchor="_Toc426816453" w:history="1">
             <w:r>
               <w:rPr>
                 <w:rStyle w:val="a5"/>
@@ -809,7 +809,7 @@
                 <w:noProof/>
                 <w:webHidden/>
               </w:rPr>
-              <w:instrText xml:space="preserve"> PAGEREF _Toc426814560 \h </w:instrText>
+              <w:instrText xml:space="preserve"> PAGEREF _Toc426816453 \h </w:instrText>
             </w:r>
             <w:r>
               <w:rPr>
@@ -850,7 +850,7 @@
               <w:noProof/>
             </w:rPr>
           </w:pPr>
-          <w:hyperlink w:anchor="_Toc426814561" w:history="1">
+          <w:hyperlink w:anchor="_Toc426816454" w:history="1">
             <w:r>
               <w:rPr>
                 <w:rStyle w:val="a5"/>
@@ -888,7 +888,7 @@
                 <w:noProof/>
                 <w:webHidden/>
               </w:rPr>
-              <w:instrText xml:space="preserve"> PAGEREF _Toc426814561 \h </w:instrText>
+              <w:instrText xml:space="preserve"> PAGEREF _Toc426816454 \h </w:instrText>
             </w:r>
             <w:r>
               <w:rPr>
@@ -929,7 +929,7 @@
               <w:noProof/>
             </w:rPr>
           </w:pPr>
-          <w:hyperlink w:anchor="_Toc426814562" w:history="1">
+          <w:hyperlink w:anchor="_Toc426816455" w:history="1">
             <w:r>
               <w:rPr>
                 <w:rStyle w:val="a5"/>
@@ -967,7 +967,7 @@
                 <w:noProof/>
                 <w:webHidden/>
               </w:rPr>
-              <w:instrText xml:space="preserve"> PAGEREF _Toc426814562 \h </w:instrText>
+              <w:instrText xml:space="preserve"> PAGEREF _Toc426816455 \h </w:instrText>
             </w:r>
             <w:r>
               <w:rPr>
@@ -1008,7 +1008,7 @@
               <w:noProof/>
             </w:rPr>
           </w:pPr>
-          <w:hyperlink w:anchor="_Toc426814563" w:history="1">
+          <w:hyperlink w:anchor="_Toc426816456" w:history="1">
             <w:r>
               <w:rPr>
                 <w:rStyle w:val="a5"/>
@@ -1046,7 +1046,7 @@
                 <w:noProof/>
                 <w:webHidden/>
               </w:rPr>
-              <w:instrText xml:space="preserve"> PAGEREF _Toc426814563 \h </w:instrText>
+              <w:instrText xml:space="preserve"> PAGEREF _Toc426816456 \h </w:instrText>
             </w:r>
             <w:r>
               <w:rPr>
@@ -1087,7 +1087,7 @@
               <w:noProof/>
             </w:rPr>
           </w:pPr>
-          <w:hyperlink w:anchor="_Toc426814564" w:history="1">
+          <w:hyperlink w:anchor="_Toc426816457" w:history="1">
             <w:r>
               <w:rPr>
                 <w:rStyle w:val="a5"/>
@@ -1125,7 +1125,7 @@
                 <w:noProof/>
                 <w:webHidden/>
               </w:rPr>
-              <w:instrText xml:space="preserve"> PAGEREF _Toc426814564 \h </w:instrText>
+              <w:instrText xml:space="preserve"> PAGEREF _Toc426816457 \h </w:instrText>
             </w:r>
             <w:r>
               <w:rPr>
@@ -1166,7 +1166,7 @@
               <w:noProof/>
             </w:rPr>
           </w:pPr>
-          <w:hyperlink w:anchor="_Toc426814565" w:history="1">
+          <w:hyperlink w:anchor="_Toc426816458" w:history="1">
             <w:r>
               <w:rPr>
                 <w:rStyle w:val="a5"/>
@@ -1204,7 +1204,7 @@
                 <w:noProof/>
                 <w:webHidden/>
               </w:rPr>
-              <w:instrText xml:space="preserve"> PAGEREF _Toc426814565 \h </w:instrText>
+              <w:instrText xml:space="preserve"> PAGEREF _Toc426816458 \h </w:instrText>
             </w:r>
             <w:r>
               <w:rPr>
@@ -1245,7 +1245,7 @@
               <w:noProof/>
             </w:rPr>
           </w:pPr>
-          <w:hyperlink w:anchor="_Toc426814566" w:history="1">
+          <w:hyperlink w:anchor="_Toc426816459" w:history="1">
             <w:r>
               <w:rPr>
                 <w:rStyle w:val="a5"/>
@@ -1283,7 +1283,7 @@
                 <w:noProof/>
                 <w:webHidden/>
               </w:rPr>
-              <w:instrText xml:space="preserve"> PAGEREF _Toc426814566 \h </w:instrText>
+              <w:instrText xml:space="preserve"> PAGEREF _Toc426816459 \h </w:instrText>
             </w:r>
             <w:r>
               <w:rPr>
@@ -1304,6 +1304,164 @@
                 <w:webHidden/>
               </w:rPr>
               <w:t>14</w:t>
+            </w:r>
+            <w:r>
+              <w:rPr>
+                <w:noProof/>
+                <w:webHidden/>
+              </w:rPr>
+              <w:fldChar w:fldCharType="end"/>
+            </w:r>
+          </w:hyperlink>
+        </w:p>
+        <w:p>
+          <w:pPr>
+            <w:pStyle w:val="30"/>
+            <w:tabs>
+              <w:tab w:val="right" w:leader="dot" w:pos="8296"/>
+            </w:tabs>
+            <w:rPr>
+              <w:noProof/>
+            </w:rPr>
+          </w:pPr>
+          <w:hyperlink w:anchor="_Toc426816460" w:history="1">
+            <w:r>
+              <w:rPr>
+                <w:rStyle w:val="a5"/>
+                <w:rFonts w:asciiTheme="minorEastAsia" w:hAnsiTheme="minorEastAsia"/>
+                <w:noProof/>
+                <w:kern w:val="0"/>
+              </w:rPr>
+              <w:t xml:space="preserve">5.9 </w:t>
+            </w:r>
+            <w:r>
+              <w:rPr>
+                <w:rStyle w:val="a5"/>
+                <w:rFonts w:asciiTheme="minorEastAsia" w:hAnsiTheme="minorEastAsia" w:hint="eastAsia"/>
+                <w:noProof/>
+                <w:kern w:val="0"/>
+              </w:rPr>
+              <w:t>广告收藏</w:t>
+            </w:r>
+            <w:r>
+              <w:rPr>
+                <w:noProof/>
+                <w:webHidden/>
+              </w:rPr>
+              <w:tab/>
+            </w:r>
+            <w:r>
+              <w:rPr>
+                <w:noProof/>
+                <w:webHidden/>
+              </w:rPr>
+              <w:fldChar w:fldCharType="begin"/>
+            </w:r>
+            <w:r>
+              <w:rPr>
+                <w:noProof/>
+                <w:webHidden/>
+              </w:rPr>
+              <w:instrText xml:space="preserve"> PAGEREF _Toc426816460 \h </w:instrText>
+            </w:r>
+            <w:r>
+              <w:rPr>
+                <w:noProof/>
+                <w:webHidden/>
+              </w:rPr>
+            </w:r>
+            <w:r>
+              <w:rPr>
+                <w:noProof/>
+                <w:webHidden/>
+              </w:rPr>
+              <w:fldChar w:fldCharType="separate"/>
+            </w:r>
+            <w:r>
+              <w:rPr>
+                <w:noProof/>
+                <w:webHidden/>
+              </w:rPr>
+              <w:t>15</w:t>
+            </w:r>
+            <w:r>
+              <w:rPr>
+                <w:noProof/>
+                <w:webHidden/>
+              </w:rPr>
+              <w:fldChar w:fldCharType="end"/>
+            </w:r>
+          </w:hyperlink>
+        </w:p>
+        <w:p>
+          <w:pPr>
+            <w:pStyle w:val="30"/>
+            <w:tabs>
+              <w:tab w:val="right" w:leader="dot" w:pos="8296"/>
+            </w:tabs>
+            <w:rPr>
+              <w:noProof/>
+            </w:rPr>
+          </w:pPr>
+          <w:hyperlink w:anchor="_Toc426816461" w:history="1">
+            <w:r>
+              <w:rPr>
+                <w:rStyle w:val="a5"/>
+                <w:rFonts w:asciiTheme="minorEastAsia" w:hAnsiTheme="minorEastAsia"/>
+                <w:noProof/>
+                <w:kern w:val="0"/>
+              </w:rPr>
+              <w:t xml:space="preserve">5.10 </w:t>
+            </w:r>
+            <w:r>
+              <w:rPr>
+                <w:rStyle w:val="a5"/>
+                <w:rFonts w:asciiTheme="minorEastAsia" w:hAnsiTheme="minorEastAsia" w:hint="eastAsia"/>
+                <w:noProof/>
+                <w:kern w:val="0"/>
+              </w:rPr>
+              <w:t>撤销广告收藏</w:t>
+            </w:r>
+            <w:r>
+              <w:rPr>
+                <w:noProof/>
+                <w:webHidden/>
+              </w:rPr>
+              <w:tab/>
+            </w:r>
+            <w:r>
+              <w:rPr>
+                <w:noProof/>
+                <w:webHidden/>
+              </w:rPr>
+              <w:fldChar w:fldCharType="begin"/>
+            </w:r>
+            <w:r>
+              <w:rPr>
+                <w:noProof/>
+                <w:webHidden/>
+              </w:rPr>
+              <w:instrText xml:space="preserve"> PAGEREF _Toc426816461 \h </w:instrText>
+            </w:r>
+            <w:r>
+              <w:rPr>
+                <w:noProof/>
+                <w:webHidden/>
+              </w:rPr>
+            </w:r>
+            <w:r>
+              <w:rPr>
+                <w:noProof/>
+                <w:webHidden/>
+              </w:rPr>
+              <w:fldChar w:fldCharType="separate"/>
+            </w:r>
+            <w:r>
+              <w:rPr>
+                <w:noProof/>
+                <w:webHidden/>
+              </w:rPr>
+              <w:t>16</w:t>
             </w:r>
             <w:r>
               <w:rPr>
@@ -1464,7 +1622,7 @@
         </w:rPr>
       </w:pPr>
       <w:bookmarkStart w:id="3" w:name="_Toc425782387"/>
-      <w:bookmarkStart w:id="4" w:name="_Toc426814552"/>
+      <w:bookmarkStart w:id="4" w:name="_Toc426816445"/>
       <w:r>
         <w:rPr>
           <w:rFonts w:asciiTheme="minorEastAsia" w:eastAsiaTheme="minorEastAsia" w:hAnsiTheme="minorEastAsia" w:hint="eastAsia"/>
@@ -2188,6 +2346,7 @@
           <w:sz w:val="15"/>
           <w:szCs w:val="15"/>
         </w:rPr>
+        <w:lastRenderedPageBreak/>
         <w:t>}</w:t>
       </w:r>
     </w:p>
@@ -2222,14 +2381,13 @@
         </w:rPr>
       </w:pPr>
       <w:bookmarkStart w:id="5" w:name="_Toc425782388"/>
-      <w:bookmarkStart w:id="6" w:name="_Toc426814553"/>
+      <w:bookmarkStart w:id="6" w:name="_Toc426816446"/>
       <w:r>
         <w:rPr>
           <w:rFonts w:asciiTheme="majorEastAsia" w:hAnsiTheme="majorEastAsia" w:hint="eastAsia"/>
           <w:sz w:val="28"/>
           <w:szCs w:val="28"/>
         </w:rPr>
-        <w:lastRenderedPageBreak/>
         <w:t>3.</w:t>
       </w:r>
       <w:r>
@@ -3480,7 +3638,7 @@
         </w:rPr>
       </w:pPr>
       <w:bookmarkStart w:id="7" w:name="_Toc425782389"/>
-      <w:bookmarkStart w:id="8" w:name="_Toc426814554"/>
+      <w:bookmarkStart w:id="8" w:name="_Toc426816447"/>
       <w:r>
         <w:rPr>
           <w:rFonts w:asciiTheme="majorEastAsia" w:hAnsiTheme="majorEastAsia" w:cs="Times New Roman"/>
@@ -3680,6 +3838,7 @@
                 <w:sz w:val="18"/>
                 <w:szCs w:val="18"/>
               </w:rPr>
+              <w:lastRenderedPageBreak/>
               <w:t>0003</w:t>
             </w:r>
           </w:p>
@@ -3838,7 +3997,6 @@
                 <w:sz w:val="18"/>
                 <w:szCs w:val="18"/>
               </w:rPr>
-              <w:lastRenderedPageBreak/>
               <w:t>0006</w:t>
             </w:r>
           </w:p>
@@ -4723,6 +4881,8 @@
                 <w:szCs w:val="18"/>
               </w:rPr>
             </w:pPr>
+            <w:bookmarkStart w:id="9" w:name="OLE_LINK13"/>
+            <w:bookmarkStart w:id="10" w:name="OLE_LINK14"/>
             <w:r>
               <w:rPr>
                 <w:rFonts w:asciiTheme="minorEastAsia" w:hAnsiTheme="minorEastAsia" w:hint="eastAsia"/>
@@ -4731,6 +4891,8 @@
               </w:rPr>
               <w:t>广告ID有误</w:t>
             </w:r>
+            <w:bookmarkEnd w:id="9"/>
+            <w:bookmarkEnd w:id="10"/>
           </w:p>
         </w:tc>
       </w:tr>
@@ -4784,6 +4946,56 @@
           </w:p>
         </w:tc>
       </w:tr>
+      <w:tr>
+        <w:tc>
+          <w:tcPr>
+            <w:tcW w:w="1384" w:type="dxa"/>
+            <w:shd w:val="clear" w:color="auto" w:fill="D9D9D9" w:themeFill="background1" w:themeFillShade="D9"/>
+          </w:tcPr>
+          <w:p>
+            <w:pPr>
+              <w:jc w:val="center"/>
+              <w:rPr>
+                <w:rFonts w:asciiTheme="minorEastAsia" w:hAnsiTheme="minorEastAsia" w:hint="eastAsia"/>
+                <w:sz w:val="18"/>
+                <w:szCs w:val="18"/>
+              </w:rPr>
+            </w:pPr>
+            <w:r>
+              <w:rPr>
+                <w:rFonts w:asciiTheme="minorEastAsia" w:hAnsiTheme="minorEastAsia" w:hint="eastAsia"/>
+                <w:sz w:val="18"/>
+                <w:szCs w:val="18"/>
+              </w:rPr>
+              <w:t>0026</w:t>
+            </w:r>
+          </w:p>
+        </w:tc>
+        <w:tc>
+          <w:tcPr>
+            <w:tcW w:w="4335" w:type="dxa"/>
+            <w:shd w:val="clear" w:color="auto" w:fill="D9D9D9" w:themeFill="background1" w:themeFillShade="D9"/>
+          </w:tcPr>
+          <w:p>
+            <w:pPr>
+              <w:jc w:val="center"/>
+              <w:rPr>
+                <w:rFonts w:asciiTheme="minorEastAsia" w:hAnsiTheme="minorEastAsia" w:hint="eastAsia"/>
+                <w:sz w:val="18"/>
+                <w:szCs w:val="18"/>
+              </w:rPr>
+            </w:pPr>
+            <w:r>
+              <w:rPr>
+                <w:rFonts w:asciiTheme="minorEastAsia" w:hAnsiTheme="minorEastAsia" w:hint="eastAsia"/>
+                <w:sz w:val="18"/>
+                <w:szCs w:val="18"/>
+              </w:rPr>
+              <w:t>未找到符合条件的广告</w:t>
+            </w:r>
+          </w:p>
+        </w:tc>
+      </w:tr>
     </w:tbl>
     <w:p>
       <w:pPr>
@@ -4794,8 +5006,8 @@
           <w:szCs w:val="28"/>
         </w:rPr>
       </w:pPr>
-      <w:bookmarkStart w:id="9" w:name="_Toc425782390"/>
-      <w:bookmarkStart w:id="10" w:name="_Toc426814555"/>
+      <w:bookmarkStart w:id="11" w:name="_Toc425782390"/>
+      <w:bookmarkStart w:id="12" w:name="_Toc426816448"/>
       <w:r>
         <w:rPr>
           <w:rFonts w:asciiTheme="majorEastAsia" w:hAnsiTheme="majorEastAsia" w:hint="eastAsia"/>
@@ -4804,8 +5016,8 @@
         </w:rPr>
         <w:t>5.详细参数说明</w:t>
       </w:r>
-      <w:bookmarkEnd w:id="9"/>
-      <w:bookmarkEnd w:id="10"/>
+      <w:bookmarkEnd w:id="11"/>
+      <w:bookmarkEnd w:id="12"/>
     </w:p>
     <w:p/>
     <w:p/>
@@ -4821,8 +5033,8 @@
           <w:szCs w:val="24"/>
         </w:rPr>
       </w:pPr>
-      <w:bookmarkStart w:id="11" w:name="_Toc425782391"/>
-      <w:bookmarkStart w:id="12" w:name="_Toc426814556"/>
+      <w:bookmarkStart w:id="13" w:name="_Toc425782391"/>
+      <w:bookmarkStart w:id="14" w:name="_Toc426816449"/>
       <w:r>
         <w:rPr>
           <w:rFonts w:asciiTheme="majorEastAsia" w:eastAsiaTheme="majorEastAsia" w:hAnsiTheme="majorEastAsia" w:hint="eastAsia"/>
@@ -4831,8 +5043,8 @@
         </w:rPr>
         <w:t>5.1创建用户</w:t>
       </w:r>
-      <w:bookmarkEnd w:id="11"/>
-      <w:bookmarkEnd w:id="12"/>
+      <w:bookmarkEnd w:id="13"/>
+      <w:bookmarkEnd w:id="14"/>
     </w:p>
     <w:p>
       <w:pPr>
@@ -5036,6 +5248,7 @@
           <w:sz w:val="20"/>
           <w:szCs w:val="20"/>
         </w:rPr>
+        <w:lastRenderedPageBreak/>
         <w:t xml:space="preserve">        "cellphone":"</w:t>
       </w:r>
       <w:r>
@@ -5170,7 +5383,6 @@
           <w:sz w:val="20"/>
           <w:szCs w:val="20"/>
         </w:rPr>
-        <w:lastRenderedPageBreak/>
         <w:t>}</w:t>
       </w:r>
     </w:p>
@@ -5705,9 +5917,9 @@
           <w:szCs w:val="24"/>
         </w:rPr>
       </w:pPr>
-      <w:bookmarkStart w:id="13" w:name="OLE_LINK3"/>
-      <w:bookmarkStart w:id="14" w:name="OLE_LINK4"/>
-      <w:bookmarkStart w:id="15" w:name="_Toc426814557"/>
+      <w:bookmarkStart w:id="15" w:name="OLE_LINK3"/>
+      <w:bookmarkStart w:id="16" w:name="OLE_LINK4"/>
+      <w:bookmarkStart w:id="17" w:name="_Toc426816450"/>
       <w:r>
         <w:rPr>
           <w:rFonts w:asciiTheme="minorEastAsia" w:hAnsiTheme="minorEastAsia" w:hint="eastAsia"/>
@@ -5717,7 +5929,7 @@
         </w:rPr>
         <w:t>5.2 用户登录</w:t>
       </w:r>
-      <w:bookmarkEnd w:id="15"/>
+      <w:bookmarkEnd w:id="17"/>
     </w:p>
     <w:p>
       <w:pPr>
@@ -6083,7 +6295,6 @@
           <w:sz w:val="20"/>
           <w:szCs w:val="20"/>
         </w:rPr>
-        <w:lastRenderedPageBreak/>
         <w:t xml:space="preserve">    "STATUS":"ERROR",</w:t>
       </w:r>
     </w:p>
@@ -6457,8 +6668,8 @@
         <w:t>}</w:t>
       </w:r>
     </w:p>
-    <w:bookmarkEnd w:id="13"/>
-    <w:bookmarkEnd w:id="14"/>
+    <w:bookmarkEnd w:id="15"/>
+    <w:bookmarkEnd w:id="16"/>
     <w:p/>
     <w:p>
       <w:pPr>
@@ -6522,7 +6733,7 @@
           <w:szCs w:val="24"/>
         </w:rPr>
       </w:pPr>
-      <w:bookmarkStart w:id="16" w:name="_Toc426814558"/>
+      <w:bookmarkStart w:id="18" w:name="_Toc426816451"/>
       <w:r>
         <w:rPr>
           <w:rFonts w:asciiTheme="minorEastAsia" w:hAnsiTheme="minorEastAsia" w:hint="eastAsia"/>
@@ -6550,7 +6761,7 @@
         </w:rPr>
         <w:t>用户信息修改</w:t>
       </w:r>
-      <w:bookmarkEnd w:id="16"/>
+      <w:bookmarkEnd w:id="18"/>
     </w:p>
     <w:p>
       <w:pPr>
@@ -6666,8 +6877,8 @@
         </w:rPr>
         <w:t xml:space="preserve">    "REQUEST_TYPE":"</w:t>
       </w:r>
-      <w:bookmarkStart w:id="17" w:name="OLE_LINK5"/>
-      <w:bookmarkStart w:id="18" w:name="OLE_LINK6"/>
+      <w:bookmarkStart w:id="19" w:name="OLE_LINK5"/>
+      <w:bookmarkStart w:id="20" w:name="OLE_LINK6"/>
       <w:r>
         <w:rPr>
           <w:rFonts w:ascii="Times New Roman" w:hAnsi="Times New Roman" w:cs="Times New Roman"/>
@@ -6686,8 +6897,8 @@
         </w:rPr>
         <w:t>UPDATE_USER_INFOR</w:t>
       </w:r>
-      <w:bookmarkEnd w:id="17"/>
-      <w:bookmarkEnd w:id="18"/>
+      <w:bookmarkEnd w:id="19"/>
+      <w:bookmarkEnd w:id="20"/>
       <w:r>
         <w:rPr>
           <w:rFonts w:ascii="Times New Roman" w:hAnsi="Times New Roman" w:cs="Times New Roman"/>
@@ -6986,6 +7197,7 @@
           <w:sz w:val="20"/>
           <w:szCs w:val="20"/>
         </w:rPr>
+        <w:lastRenderedPageBreak/>
         <w:t xml:space="preserve">    "STATUS":"ERROR",</w:t>
       </w:r>
     </w:p>
@@ -7092,7 +7304,6 @@
           <w:sz w:val="20"/>
           <w:szCs w:val="20"/>
         </w:rPr>
-        <w:lastRenderedPageBreak/>
         <w:t xml:space="preserve">        "response_data":"",</w:t>
       </w:r>
     </w:p>
@@ -7615,7 +7826,7 @@
           <w:szCs w:val="24"/>
         </w:rPr>
       </w:pPr>
-      <w:bookmarkStart w:id="19" w:name="_Toc426814559"/>
+      <w:bookmarkStart w:id="21" w:name="_Toc426816452"/>
       <w:r>
         <w:rPr>
           <w:rFonts w:asciiTheme="minorEastAsia" w:hAnsiTheme="minorEastAsia" w:hint="eastAsia"/>
@@ -7643,7 +7854,7 @@
         </w:rPr>
         <w:t>创建广告</w:t>
       </w:r>
-      <w:bookmarkEnd w:id="19"/>
+      <w:bookmarkEnd w:id="21"/>
     </w:p>
     <w:p>
       <w:pPr>
@@ -7892,52 +8103,72 @@
           <w:sz w:val="20"/>
           <w:szCs w:val="20"/>
         </w:rPr>
-        <w:t xml:space="preserve">        "type":"personal", //</w:t>
-      </w:r>
-      <w:r>
-        <w:rPr>
-          <w:rFonts w:ascii="Times New Roman" w:hAnsi="Times New Roman" w:cs="Times New Roman" w:hint="eastAsia"/>
-          <w:kern w:val="0"/>
-          <w:sz w:val="20"/>
-          <w:szCs w:val="20"/>
-        </w:rPr>
-        <w:t>目前只有</w:t>
-      </w:r>
-      <w:r>
-        <w:rPr>
-          <w:rFonts w:ascii="Times New Roman" w:hAnsi="Times New Roman" w:cs="Times New Roman" w:hint="eastAsia"/>
-          <w:kern w:val="0"/>
-          <w:sz w:val="20"/>
-          <w:szCs w:val="20"/>
-        </w:rPr>
-        <w:t>personal</w:t>
-      </w:r>
-      <w:r>
-        <w:rPr>
-          <w:rFonts w:ascii="Times New Roman" w:hAnsi="Times New Roman" w:cs="Times New Roman" w:hint="eastAsia"/>
-          <w:kern w:val="0"/>
-          <w:sz w:val="20"/>
-          <w:szCs w:val="20"/>
-        </w:rPr>
-        <w:t>和</w:t>
-      </w:r>
-      <w:r>
-        <w:rPr>
-          <w:rFonts w:ascii="Times New Roman" w:hAnsi="Times New Roman" w:cs="Times New Roman" w:hint="eastAsia"/>
-          <w:kern w:val="0"/>
-          <w:sz w:val="20"/>
-          <w:szCs w:val="20"/>
-        </w:rPr>
-        <w:t>company</w:t>
-      </w:r>
-      <w:r>
-        <w:rPr>
-          <w:rFonts w:ascii="Times New Roman" w:hAnsi="Times New Roman" w:cs="Times New Roman" w:hint="eastAsia"/>
-          <w:kern w:val="0"/>
-          <w:sz w:val="20"/>
-          <w:szCs w:val="20"/>
-        </w:rPr>
-        <w:t>两个选项，随后可以再确认</w:t>
+        <w:t xml:space="preserve">        "type":"</w:t>
+      </w:r>
+      <w:r>
+        <w:rPr>
+          <w:rFonts w:ascii="Consolas" w:hAnsi="Consolas" w:cs="Consolas"/>
+          <w:color w:val="000000"/>
+          <w:kern w:val="0"/>
+          <w:sz w:val="20"/>
+          <w:szCs w:val="20"/>
+        </w:rPr>
+        <w:t xml:space="preserve"> </w:t>
+      </w:r>
+      <w:r>
+        <w:rPr>
+          <w:rFonts w:ascii="Consolas" w:hAnsi="Consolas" w:cs="Consolas"/>
+          <w:color w:val="000000"/>
+          <w:kern w:val="0"/>
+          <w:sz w:val="20"/>
+          <w:szCs w:val="20"/>
+        </w:rPr>
+        <w:t>supermarket</w:t>
+      </w:r>
+      <w:r>
+        <w:rPr>
+          <w:rFonts w:ascii="Times New Roman" w:hAnsi="Times New Roman" w:cs="Times New Roman" w:hint="eastAsia"/>
+          <w:kern w:val="0"/>
+          <w:sz w:val="20"/>
+          <w:szCs w:val="20"/>
+        </w:rPr>
+        <w:t xml:space="preserve"> </w:t>
+      </w:r>
+      <w:r>
+        <w:rPr>
+          <w:rFonts w:ascii="Times New Roman" w:hAnsi="Times New Roman" w:cs="Times New Roman" w:hint="eastAsia"/>
+          <w:kern w:val="0"/>
+          <w:sz w:val="20"/>
+          <w:szCs w:val="20"/>
+        </w:rPr>
+        <w:t>", //</w:t>
+      </w:r>
+      <w:r>
+        <w:rPr>
+          <w:rFonts w:ascii="Times New Roman" w:hAnsi="Times New Roman" w:cs="Times New Roman" w:hint="eastAsia"/>
+          <w:kern w:val="0"/>
+          <w:sz w:val="20"/>
+          <w:szCs w:val="20"/>
+        </w:rPr>
+        <w:t>具体可取值可调用</w:t>
+      </w:r>
+      <w:r>
+        <w:rPr>
+          <w:rFonts w:ascii="Times New Roman" w:hAnsi="Times New Roman" w:cs="Times New Roman" w:hint="eastAsia"/>
+          <w:kern w:val="0"/>
+          <w:sz w:val="20"/>
+          <w:szCs w:val="20"/>
+        </w:rPr>
+        <w:t>5.5</w:t>
+      </w:r>
+      <w:r>
+        <w:rPr>
+          <w:rFonts w:ascii="Times New Roman" w:hAnsi="Times New Roman" w:cs="Times New Roman" w:hint="eastAsia"/>
+          <w:kern w:val="0"/>
+          <w:sz w:val="20"/>
+          <w:szCs w:val="20"/>
+        </w:rPr>
+        <w:t>获取广告类型列表</w:t>
       </w:r>
     </w:p>
     <w:p>
@@ -8275,7 +8506,6 @@
           <w:sz w:val="20"/>
           <w:szCs w:val="20"/>
         </w:rPr>
-        <w:lastRenderedPageBreak/>
         <w:tab/>
         <w:t>"VERSION":"1.0.0",</w:t>
       </w:r>
@@ -9219,7 +9449,7 @@
           <w:szCs w:val="24"/>
         </w:rPr>
       </w:pPr>
-      <w:bookmarkStart w:id="20" w:name="_Toc426814560"/>
+      <w:bookmarkStart w:id="22" w:name="_Toc426816453"/>
       <w:r>
         <w:rPr>
           <w:rFonts w:asciiTheme="minorEastAsia" w:hAnsiTheme="minorEastAsia" w:hint="eastAsia"/>
@@ -9247,7 +9477,7 @@
         </w:rPr>
         <w:t>更新广告</w:t>
       </w:r>
-      <w:bookmarkEnd w:id="20"/>
+      <w:bookmarkEnd w:id="22"/>
     </w:p>
     <w:p>
       <w:pPr>
@@ -9858,6 +10088,7 @@
           <w:sz w:val="20"/>
           <w:szCs w:val="20"/>
         </w:rPr>
+        <w:lastRenderedPageBreak/>
         <w:t>}</w:t>
       </w:r>
     </w:p>
@@ -11162,7 +11393,7 @@
           <w:szCs w:val="24"/>
         </w:rPr>
       </w:pPr>
-      <w:bookmarkStart w:id="21" w:name="_Toc426814561"/>
+      <w:bookmarkStart w:id="23" w:name="_Toc426816454"/>
       <w:r>
         <w:rPr>
           <w:rFonts w:asciiTheme="minorEastAsia" w:hAnsiTheme="minorEastAsia" w:hint="eastAsia"/>
@@ -11190,7 +11421,7 @@
         </w:rPr>
         <w:t>获取用户广告列表</w:t>
       </w:r>
-      <w:bookmarkEnd w:id="21"/>
+      <w:bookmarkEnd w:id="23"/>
     </w:p>
     <w:p>
       <w:pPr>
@@ -11415,6 +11646,7 @@
           <w:sz w:val="20"/>
           <w:szCs w:val="20"/>
         </w:rPr>
+        <w:lastRenderedPageBreak/>
         <w:t xml:space="preserve">         </w:t>
       </w:r>
       <w:r>
@@ -12453,6 +12685,7 @@
           <w:sz w:val="20"/>
           <w:szCs w:val="20"/>
         </w:rPr>
+        <w:lastRenderedPageBreak/>
         <w:t xml:space="preserve">        "title": "What a fucking day!",</w:t>
       </w:r>
     </w:p>
@@ -12541,7 +12774,6 @@
           <w:sz w:val="20"/>
           <w:szCs w:val="20"/>
         </w:rPr>
-        <w:lastRenderedPageBreak/>
         <w:t xml:space="preserve">        "read_count": "0",</w:t>
       </w:r>
     </w:p>
@@ -13034,7 +13266,7 @@
           <w:szCs w:val="24"/>
         </w:rPr>
       </w:pPr>
-      <w:bookmarkStart w:id="22" w:name="_Toc426814562"/>
+      <w:bookmarkStart w:id="24" w:name="_Toc426816455"/>
       <w:r>
         <w:rPr>
           <w:rFonts w:asciiTheme="minorEastAsia" w:hAnsiTheme="minorEastAsia" w:hint="eastAsia"/>
@@ -13062,7 +13294,7 @@
         </w:rPr>
         <w:t>获取广告类型</w:t>
       </w:r>
-      <w:bookmarkEnd w:id="22"/>
+      <w:bookmarkEnd w:id="24"/>
     </w:p>
     <w:p>
       <w:pPr>
@@ -13418,6 +13650,7 @@
           <w:sz w:val="20"/>
           <w:szCs w:val="20"/>
         </w:rPr>
+        <w:lastRenderedPageBreak/>
         <w:tab/>
         <w:t>"VERSION":"1.0.0",</w:t>
       </w:r>
@@ -13530,7 +13763,6 @@
           <w:sz w:val="20"/>
           <w:szCs w:val="20"/>
         </w:rPr>
-        <w:lastRenderedPageBreak/>
         <w:t xml:space="preserve">    </w:t>
       </w:r>
       <w:r>
@@ -13590,6 +13822,7 @@
         <w:autoSpaceDE w:val="0"/>
         <w:autoSpaceDN w:val="0"/>
         <w:adjustRightInd w:val="0"/>
+        <w:ind w:left="100" w:hangingChars="50" w:hanging="100"/>
         <w:jc w:val="left"/>
         <w:rPr>
           <w:rFonts w:ascii="Consolas" w:hAnsi="Consolas" w:cs="Consolas"/>
@@ -13606,7 +13839,59 @@
           <w:sz w:val="20"/>
           <w:szCs w:val="20"/>
         </w:rPr>
-        <w:t xml:space="preserve">         "response_data":"company,let,promotion,personal",</w:t>
+        <w:t xml:space="preserve">         "response_data":"</w:t>
+      </w:r>
+      <w:bookmarkStart w:id="25" w:name="OLE_LINK10"/>
+      <w:bookmarkStart w:id="26" w:name="OLE_LINK11"/>
+      <w:bookmarkStart w:id="27" w:name="OLE_LINK12"/>
+      <w:r>
+        <w:rPr>
+          <w:rFonts w:ascii="Consolas" w:hAnsi="Consolas" w:cs="Consolas"/>
+          <w:color w:val="000000"/>
+          <w:kern w:val="0"/>
+          <w:sz w:val="20"/>
+          <w:szCs w:val="20"/>
+        </w:rPr>
+        <w:t>expressage</w:t>
+      </w:r>
+      <w:bookmarkEnd w:id="25"/>
+      <w:bookmarkEnd w:id="26"/>
+      <w:bookmarkEnd w:id="27"/>
+      <w:r>
+        <w:rPr>
+          <w:rFonts w:ascii="Consolas" w:hAnsi="Consolas" w:cs="Consolas"/>
+          <w:color w:val="000000"/>
+          <w:kern w:val="0"/>
+          <w:sz w:val="20"/>
+          <w:szCs w:val="20"/>
+        </w:rPr>
+        <w:t>,supermarket,housekeeping,accommodation,catering,</w:t>
+      </w:r>
+      <w:bookmarkStart w:id="28" w:name="OLE_LINK7"/>
+      <w:bookmarkStart w:id="29" w:name="OLE_LINK8"/>
+      <w:bookmarkStart w:id="30" w:name="OLE_LINK9"/>
+      <w:r>
+        <w:rPr>
+          <w:rFonts w:ascii="Consolas" w:hAnsi="Consolas" w:cs="Consolas"/>
+          <w:color w:val="000000"/>
+          <w:kern w:val="0"/>
+          <w:sz w:val="20"/>
+          <w:szCs w:val="20"/>
+        </w:rPr>
+        <w:t>telegraph_pole</w:t>
+      </w:r>
+      <w:bookmarkEnd w:id="28"/>
+      <w:bookmarkEnd w:id="29"/>
+      <w:bookmarkEnd w:id="30"/>
+      <w:r>
+        <w:rPr>
+          <w:rFonts w:ascii="Consolas" w:hAnsi="Consolas" w:cs="Consolas"/>
+          <w:color w:val="000000"/>
+          <w:kern w:val="0"/>
+          <w:sz w:val="20"/>
+          <w:szCs w:val="20"/>
+        </w:rPr>
+        <w:t>",</w:t>
       </w:r>
     </w:p>
     <w:p>
@@ -13712,13 +13997,176 @@
         <w:widowControl/>
         <w:jc w:val="left"/>
         <w:rPr>
-          <w:rFonts w:ascii="Consolas" w:hAnsi="Consolas" w:cs="Consolas"/>
+          <w:rFonts w:ascii="Consolas" w:hAnsi="Consolas" w:cs="Consolas" w:hint="eastAsia"/>
+          <w:color w:val="000000"/>
+          <w:kern w:val="0"/>
+          <w:sz w:val="20"/>
+          <w:szCs w:val="20"/>
+        </w:rPr>
+      </w:pPr>
+      <w:r>
+        <w:rPr>
+          <w:rFonts w:ascii="Consolas" w:hAnsi="Consolas" w:cs="Consolas" w:hint="eastAsia"/>
           <w:b/>
           <w:kern w:val="0"/>
           <w:sz w:val="20"/>
           <w:szCs w:val="20"/>
         </w:rPr>
-      </w:pPr>
+        <w:t>注释</w:t>
+      </w:r>
+      <w:r>
+        <w:rPr>
+          <w:rFonts w:ascii="Consolas" w:hAnsi="Consolas" w:cs="Consolas" w:hint="eastAsia"/>
+          <w:b/>
+          <w:kern w:val="0"/>
+          <w:sz w:val="20"/>
+          <w:szCs w:val="20"/>
+        </w:rPr>
+        <w:t>:</w:t>
+      </w:r>
+      <w:r>
+        <w:rPr>
+          <w:rFonts w:ascii="Consolas" w:hAnsi="Consolas" w:cs="Consolas"/>
+          <w:color w:val="000000"/>
+          <w:kern w:val="0"/>
+          <w:sz w:val="20"/>
+          <w:szCs w:val="20"/>
+        </w:rPr>
+        <w:t xml:space="preserve"> </w:t>
+      </w:r>
+      <w:r>
+        <w:rPr>
+          <w:rFonts w:ascii="Consolas" w:hAnsi="Consolas" w:cs="Consolas"/>
+          <w:color w:val="000000"/>
+          <w:kern w:val="0"/>
+          <w:sz w:val="20"/>
+          <w:szCs w:val="20"/>
+        </w:rPr>
+        <w:t>expressage</w:t>
+      </w:r>
+      <w:r>
+        <w:rPr>
+          <w:rFonts w:ascii="Consolas" w:hAnsi="Consolas" w:cs="Consolas" w:hint="eastAsia"/>
+          <w:color w:val="000000"/>
+          <w:kern w:val="0"/>
+          <w:sz w:val="20"/>
+          <w:szCs w:val="20"/>
+        </w:rPr>
+        <w:t>快递，</w:t>
+      </w:r>
+      <w:r>
+        <w:rPr>
+          <w:rFonts w:ascii="Consolas" w:hAnsi="Consolas" w:cs="Consolas"/>
+          <w:color w:val="000000"/>
+          <w:kern w:val="0"/>
+          <w:sz w:val="20"/>
+          <w:szCs w:val="20"/>
+        </w:rPr>
+        <w:t>supermarket</w:t>
+      </w:r>
+      <w:r>
+        <w:rPr>
+          <w:rFonts w:ascii="Consolas" w:hAnsi="Consolas" w:cs="Consolas" w:hint="eastAsia"/>
+          <w:color w:val="000000"/>
+          <w:kern w:val="0"/>
+          <w:sz w:val="20"/>
+          <w:szCs w:val="20"/>
+        </w:rPr>
+        <w:t>超市，</w:t>
+      </w:r>
+      <w:r>
+        <w:rPr>
+          <w:rFonts w:ascii="Consolas" w:hAnsi="Consolas" w:cs="Consolas"/>
+          <w:color w:val="000000"/>
+          <w:kern w:val="0"/>
+          <w:sz w:val="20"/>
+          <w:szCs w:val="20"/>
+        </w:rPr>
+        <w:t>housekeeping</w:t>
+      </w:r>
+      <w:r>
+        <w:rPr>
+          <w:rFonts w:ascii="Consolas" w:hAnsi="Consolas" w:cs="Consolas" w:hint="eastAsia"/>
+          <w:color w:val="000000"/>
+          <w:kern w:val="0"/>
+          <w:sz w:val="20"/>
+          <w:szCs w:val="20"/>
+        </w:rPr>
+        <w:t>家政，</w:t>
+      </w:r>
+      <w:r>
+        <w:rPr>
+          <w:rFonts w:ascii="Consolas" w:hAnsi="Consolas" w:cs="Consolas"/>
+          <w:color w:val="000000"/>
+          <w:kern w:val="0"/>
+          <w:sz w:val="20"/>
+          <w:szCs w:val="20"/>
+        </w:rPr>
+        <w:t>accommodation</w:t>
+      </w:r>
+      <w:r>
+        <w:rPr>
+          <w:rFonts w:ascii="Consolas" w:hAnsi="Consolas" w:cs="Consolas" w:hint="eastAsia"/>
+          <w:color w:val="000000"/>
+          <w:kern w:val="0"/>
+          <w:sz w:val="20"/>
+          <w:szCs w:val="20"/>
+        </w:rPr>
+        <w:t>住宿</w:t>
+      </w:r>
+    </w:p>
+    <w:p>
+      <w:pPr>
+        <w:widowControl/>
+        <w:jc w:val="left"/>
+        <w:rPr>
+          <w:rFonts w:ascii="Consolas" w:hAnsi="Consolas" w:cs="Consolas"/>
+          <w:b/>
+          <w:kern w:val="0"/>
+          <w:sz w:val="20"/>
+          <w:szCs w:val="20"/>
+        </w:rPr>
+      </w:pPr>
+      <w:r>
+        <w:rPr>
+          <w:rFonts w:ascii="Consolas" w:hAnsi="Consolas" w:cs="Consolas"/>
+          <w:color w:val="000000"/>
+          <w:kern w:val="0"/>
+          <w:sz w:val="20"/>
+          <w:szCs w:val="20"/>
+        </w:rPr>
+        <w:t>Catering</w:t>
+      </w:r>
+      <w:r>
+        <w:rPr>
+          <w:rFonts w:ascii="Consolas" w:hAnsi="Consolas" w:cs="Consolas" w:hint="eastAsia"/>
+          <w:color w:val="000000"/>
+          <w:kern w:val="0"/>
+          <w:sz w:val="20"/>
+          <w:szCs w:val="20"/>
+        </w:rPr>
+        <w:t>餐饮</w:t>
+      </w:r>
+      <w:r>
+        <w:rPr>
+          <w:rFonts w:ascii="Consolas" w:hAnsi="Consolas" w:cs="Consolas"/>
+          <w:color w:val="000000"/>
+          <w:kern w:val="0"/>
+          <w:sz w:val="20"/>
+          <w:szCs w:val="20"/>
+        </w:rPr>
+        <w:t>telegraph_pole</w:t>
+      </w:r>
+      <w:r>
+        <w:rPr>
+          <w:rFonts w:ascii="Consolas" w:hAnsi="Consolas" w:cs="Consolas" w:hint="eastAsia"/>
+          <w:color w:val="000000"/>
+          <w:kern w:val="0"/>
+          <w:sz w:val="20"/>
+          <w:szCs w:val="20"/>
+        </w:rPr>
+        <w:t>电线杆</w:t>
+      </w:r>
     </w:p>
     <w:p>
       <w:pPr>
@@ -13752,9 +14200,9 @@
           <w:szCs w:val="24"/>
         </w:rPr>
       </w:pPr>
-      <w:bookmarkStart w:id="23" w:name="OLE_LINK1"/>
-      <w:bookmarkStart w:id="24" w:name="OLE_LINK2"/>
-      <w:bookmarkStart w:id="25" w:name="_Toc426814563"/>
+      <w:bookmarkStart w:id="31" w:name="OLE_LINK1"/>
+      <w:bookmarkStart w:id="32" w:name="OLE_LINK2"/>
+      <w:bookmarkStart w:id="33" w:name="_Toc426816456"/>
       <w:r>
         <w:rPr>
           <w:rFonts w:asciiTheme="minorEastAsia" w:hAnsiTheme="minorEastAsia" w:hint="eastAsia"/>
@@ -13782,7 +14230,7 @@
         </w:rPr>
         <w:t>获取用户信息</w:t>
       </w:r>
-      <w:bookmarkEnd w:id="25"/>
+      <w:bookmarkEnd w:id="33"/>
     </w:p>
     <w:p>
       <w:pPr>
@@ -14410,6 +14858,7 @@
           <w:sz w:val="20"/>
           <w:szCs w:val="20"/>
         </w:rPr>
+        <w:lastRenderedPageBreak/>
         <w:t xml:space="preserve">            "type": "Silver",</w:t>
       </w:r>
     </w:p>
@@ -14564,7 +15013,6 @@
           <w:sz w:val="20"/>
           <w:szCs w:val="20"/>
         </w:rPr>
-        <w:lastRenderedPageBreak/>
         <w:t xml:space="preserve">            "SESSION_KEY": "94e9e1bd4007c83d7ab96ecb8f2b2536",</w:t>
       </w:r>
     </w:p>
@@ -14701,8 +15149,8 @@
         <w:t>}</w:t>
       </w:r>
     </w:p>
-    <w:bookmarkEnd w:id="23"/>
-    <w:bookmarkEnd w:id="24"/>
+    <w:bookmarkEnd w:id="31"/>
+    <w:bookmarkEnd w:id="32"/>
     <w:p>
       <w:pPr>
         <w:widowControl/>
@@ -14739,7 +15187,7 @@
           <w:szCs w:val="24"/>
         </w:rPr>
       </w:pPr>
-      <w:bookmarkStart w:id="26" w:name="_Toc426814564"/>
+      <w:bookmarkStart w:id="34" w:name="_Toc426816457"/>
       <w:r>
         <w:rPr>
           <w:rFonts w:asciiTheme="minorEastAsia" w:hAnsiTheme="minorEastAsia" w:hint="eastAsia"/>
@@ -14767,7 +15215,7 @@
         </w:rPr>
         <w:t>点赞</w:t>
       </w:r>
-      <w:bookmarkEnd w:id="26"/>
+      <w:bookmarkEnd w:id="34"/>
     </w:p>
     <w:p>
       <w:pPr>
@@ -15495,6 +15943,7 @@
           <w:sz w:val="20"/>
           <w:szCs w:val="20"/>
         </w:rPr>
+        <w:lastRenderedPageBreak/>
         <w:t xml:space="preserve">    }</w:t>
       </w:r>
     </w:p>
@@ -15623,7 +16072,7 @@
           <w:szCs w:val="24"/>
         </w:rPr>
       </w:pPr>
-      <w:bookmarkStart w:id="27" w:name="_Toc426814565"/>
+      <w:bookmarkStart w:id="35" w:name="_Toc426816458"/>
       <w:r>
         <w:rPr>
           <w:rFonts w:asciiTheme="minorEastAsia" w:hAnsiTheme="minorEastAsia" w:hint="eastAsia"/>
@@ -15642,7 +16091,7 @@
         </w:rPr>
         <w:t xml:space="preserve"> 关注用户</w:t>
       </w:r>
-      <w:bookmarkEnd w:id="27"/>
+      <w:bookmarkEnd w:id="35"/>
     </w:p>
     <w:p>
       <w:pPr>
@@ -16428,7 +16877,7 @@
           <w:szCs w:val="24"/>
         </w:rPr>
       </w:pPr>
-      <w:bookmarkStart w:id="28" w:name="_Toc426814566"/>
+      <w:bookmarkStart w:id="36" w:name="_Toc426816459"/>
       <w:r>
         <w:rPr>
           <w:rFonts w:asciiTheme="minorEastAsia" w:hAnsiTheme="minorEastAsia" w:hint="eastAsia"/>
@@ -16438,7 +16887,7 @@
         </w:rPr>
         <w:t>5.8 取消关注用户</w:t>
       </w:r>
-      <w:bookmarkEnd w:id="28"/>
+      <w:bookmarkEnd w:id="36"/>
     </w:p>
     <w:p>
       <w:pPr>
@@ -16503,6 +16952,7 @@
           <w:rFonts w:asciiTheme="minorEastAsia" w:hAnsiTheme="minorEastAsia" w:hint="eastAsia"/>
           <w:szCs w:val="21"/>
         </w:rPr>
+        <w:lastRenderedPageBreak/>
         <w:t>请求报文：</w:t>
       </w:r>
     </w:p>
@@ -16717,7 +17167,6 @@
           <w:sz w:val="20"/>
           <w:szCs w:val="20"/>
         </w:rPr>
-        <w:lastRenderedPageBreak/>
         <w:t xml:space="preserve"> </w:t>
       </w:r>
       <w:r>
@@ -17275,6 +17724,7 @@
           <w:szCs w:val="24"/>
         </w:rPr>
       </w:pPr>
+      <w:bookmarkStart w:id="37" w:name="_Toc426816460"/>
       <w:r>
         <w:rPr>
           <w:rFonts w:asciiTheme="minorEastAsia" w:hAnsiTheme="minorEastAsia" w:hint="eastAsia"/>
@@ -17284,6 +17734,7 @@
         </w:rPr>
         <w:t>5.9 广告收藏</w:t>
       </w:r>
+      <w:bookmarkEnd w:id="37"/>
     </w:p>
     <w:p>
       <w:pPr>
@@ -17660,6 +18111,7 @@
           <w:sz w:val="20"/>
           <w:szCs w:val="20"/>
         </w:rPr>
+        <w:lastRenderedPageBreak/>
         <w:t>{</w:t>
       </w:r>
     </w:p>
@@ -17865,7 +18317,6 @@
           <w:sz w:val="20"/>
           <w:szCs w:val="20"/>
         </w:rPr>
-        <w:lastRenderedPageBreak/>
         <w:t xml:space="preserve">                "request_data":{</w:t>
       </w:r>
     </w:p>
@@ -18094,6 +18545,9 @@
           <w:szCs w:val="24"/>
         </w:rPr>
       </w:pPr>
+      <w:bookmarkStart w:id="38" w:name="_Toc426816461"/>
+      <w:bookmarkStart w:id="39" w:name="OLE_LINK15"/>
+      <w:bookmarkStart w:id="40" w:name="OLE_LINK16"/>
       <w:r>
         <w:rPr>
           <w:rFonts w:asciiTheme="minorEastAsia" w:hAnsiTheme="minorEastAsia" w:hint="eastAsia"/>
@@ -18121,6 +18575,7 @@
         </w:rPr>
         <w:t>广告收藏</w:t>
       </w:r>
+      <w:bookmarkEnd w:id="38"/>
     </w:p>
     <w:p>
       <w:pPr>
@@ -18906,6 +19361,7 @@
           <w:sz w:val="20"/>
           <w:szCs w:val="20"/>
         </w:rPr>
+        <w:lastRenderedPageBreak/>
         <w:t xml:space="preserve">    }</w:t>
       </w:r>
     </w:p>
@@ -18933,6 +19389,8 @@
         <w:t>}</w:t>
       </w:r>
     </w:p>
+    <w:bookmarkEnd w:id="39"/>
+    <w:bookmarkEnd w:id="40"/>
     <w:p>
       <w:pPr>
         <w:widowControl/>
@@ -18961,16 +19419,1153 @@
     </w:p>
     <w:p>
       <w:pPr>
-        <w:widowControl/>
-        <w:jc w:val="left"/>
-        <w:rPr>
-          <w:rFonts w:ascii="Consolas" w:hAnsi="Consolas" w:cs="Consolas"/>
+        <w:pStyle w:val="3"/>
+        <w:rPr>
+          <w:rFonts w:asciiTheme="minorEastAsia" w:hAnsiTheme="minorEastAsia"/>
+          <w:kern w:val="0"/>
+          <w:sz w:val="24"/>
+          <w:szCs w:val="24"/>
+        </w:rPr>
+      </w:pPr>
+      <w:r>
+        <w:rPr>
+          <w:rFonts w:asciiTheme="minorEastAsia" w:hAnsiTheme="minorEastAsia" w:hint="eastAsia"/>
+          <w:kern w:val="0"/>
+          <w:sz w:val="24"/>
+          <w:szCs w:val="24"/>
+        </w:rPr>
+        <w:t>5.11 获取广告详细信息</w:t>
+      </w:r>
+    </w:p>
+    <w:p>
+      <w:pPr>
+        <w:rPr>
+          <w:rFonts w:asciiTheme="minorEastAsia" w:hAnsiTheme="minorEastAsia"/>
+          <w:szCs w:val="21"/>
+        </w:rPr>
+      </w:pPr>
+      <w:r>
+        <w:rPr>
+          <w:rFonts w:asciiTheme="minorEastAsia" w:hAnsiTheme="minorEastAsia" w:hint="eastAsia"/>
           <w:b/>
-          <w:kern w:val="0"/>
-          <w:sz w:val="20"/>
-          <w:szCs w:val="20"/>
-        </w:rPr>
-      </w:pPr>
+          <w:szCs w:val="21"/>
+        </w:rPr>
+        <w:t>请求地址</w:t>
+      </w:r>
+      <w:r>
+        <w:rPr>
+          <w:rFonts w:asciiTheme="minorEastAsia" w:hAnsiTheme="minorEastAsia" w:hint="eastAsia"/>
+          <w:szCs w:val="21"/>
+        </w:rPr>
+        <w:t xml:space="preserve"> www.xxxx.com/</w:t>
+      </w:r>
+      <w:r>
+        <w:rPr>
+          <w:rFonts w:asciiTheme="minorEastAsia" w:hAnsiTheme="minorEastAsia"/>
+          <w:szCs w:val="21"/>
+        </w:rPr>
+        <w:t>index.php/</w:t>
+      </w:r>
+      <w:r>
+        <w:rPr>
+          <w:rFonts w:asciiTheme="minorEastAsia" w:hAnsiTheme="minorEastAsia"/>
+          <w:szCs w:val="21"/>
+        </w:rPr>
+        <w:t>advertisement</w:t>
+      </w:r>
+      <w:r>
+        <w:rPr>
+          <w:rFonts w:asciiTheme="minorEastAsia" w:hAnsiTheme="minorEastAsia" w:hint="eastAsia"/>
+          <w:szCs w:val="21"/>
+        </w:rPr>
+        <w:t>/</w:t>
+      </w:r>
+      <w:r>
+        <w:rPr>
+          <w:rFonts w:asciiTheme="minorEastAsia" w:hAnsiTheme="minorEastAsia"/>
+          <w:szCs w:val="21"/>
+        </w:rPr>
+        <w:t>get_advertisement_infor</w:t>
+      </w:r>
+    </w:p>
+    <w:p>
+      <w:pPr>
+        <w:rPr>
+          <w:rFonts w:asciiTheme="minorEastAsia" w:hAnsiTheme="minorEastAsia"/>
+          <w:szCs w:val="21"/>
+        </w:rPr>
+      </w:pPr>
+      <w:r>
+        <w:rPr>
+          <w:rFonts w:asciiTheme="minorEastAsia" w:hAnsiTheme="minorEastAsia" w:hint="eastAsia"/>
+          <w:szCs w:val="21"/>
+        </w:rPr>
+        <w:t>请求报文：</w:t>
+      </w:r>
+    </w:p>
+    <w:p>
+      <w:pPr>
+        <w:shd w:val="clear" w:color="auto" w:fill="BFBFBF" w:themeFill="background1" w:themeFillShade="BF"/>
+        <w:rPr>
+          <w:rFonts w:ascii="Times New Roman" w:hAnsi="Times New Roman" w:cs="Times New Roman"/>
+          <w:kern w:val="0"/>
+          <w:sz w:val="20"/>
+          <w:szCs w:val="20"/>
+        </w:rPr>
+      </w:pPr>
+      <w:r>
+        <w:rPr>
+          <w:rFonts w:ascii="Times New Roman" w:hAnsi="Times New Roman" w:cs="Times New Roman"/>
+          <w:kern w:val="0"/>
+          <w:sz w:val="20"/>
+          <w:szCs w:val="20"/>
+        </w:rPr>
+        <w:t>{</w:t>
+      </w:r>
+    </w:p>
+    <w:p>
+      <w:pPr>
+        <w:shd w:val="clear" w:color="auto" w:fill="BFBFBF" w:themeFill="background1" w:themeFillShade="BF"/>
+        <w:rPr>
+          <w:rFonts w:ascii="Times New Roman" w:hAnsi="Times New Roman" w:cs="Times New Roman"/>
+          <w:kern w:val="0"/>
+          <w:sz w:val="20"/>
+          <w:szCs w:val="20"/>
+        </w:rPr>
+      </w:pPr>
+      <w:r>
+        <w:rPr>
+          <w:rFonts w:ascii="Times New Roman" w:hAnsi="Times New Roman" w:cs="Times New Roman"/>
+          <w:kern w:val="0"/>
+          <w:sz w:val="20"/>
+          <w:szCs w:val="20"/>
+        </w:rPr>
+        <w:t xml:space="preserve">    "version":"1.0.0",</w:t>
+      </w:r>
+    </w:p>
+    <w:p>
+      <w:pPr>
+        <w:shd w:val="clear" w:color="auto" w:fill="BFBFBF" w:themeFill="background1" w:themeFillShade="BF"/>
+        <w:rPr>
+          <w:rFonts w:ascii="Times New Roman" w:hAnsi="Times New Roman" w:cs="Times New Roman"/>
+          <w:kern w:val="0"/>
+          <w:sz w:val="20"/>
+          <w:szCs w:val="20"/>
+        </w:rPr>
+      </w:pPr>
+      <w:r>
+        <w:rPr>
+          <w:rFonts w:ascii="Times New Roman" w:hAnsi="Times New Roman" w:cs="Times New Roman"/>
+          <w:kern w:val="0"/>
+          <w:sz w:val="20"/>
+          <w:szCs w:val="20"/>
+        </w:rPr>
+        <w:t xml:space="preserve">    "REQUEST_TYPE":" </w:t>
+      </w:r>
+      <w:r>
+        <w:rPr>
+          <w:rFonts w:ascii="Times New Roman" w:hAnsi="Times New Roman" w:cs="Times New Roman" w:hint="eastAsia"/>
+          <w:kern w:val="0"/>
+          <w:sz w:val="20"/>
+          <w:szCs w:val="20"/>
+        </w:rPr>
+        <w:t>GET</w:t>
+      </w:r>
+      <w:r>
+        <w:rPr>
+          <w:rFonts w:ascii="Times New Roman" w:hAnsi="Times New Roman" w:cs="Times New Roman" w:hint="eastAsia"/>
+          <w:kern w:val="0"/>
+          <w:sz w:val="20"/>
+          <w:szCs w:val="20"/>
+        </w:rPr>
+        <w:t>_</w:t>
+      </w:r>
+      <w:r>
+        <w:rPr>
+          <w:rFonts w:ascii="Times New Roman" w:hAnsi="Times New Roman" w:cs="Times New Roman" w:hint="eastAsia"/>
+          <w:kern w:val="0"/>
+          <w:sz w:val="20"/>
+          <w:szCs w:val="20"/>
+        </w:rPr>
+        <w:t>ADVERTISEMENT_INFOR</w:t>
+      </w:r>
+      <w:r>
+        <w:rPr>
+          <w:rFonts w:ascii="Times New Roman" w:hAnsi="Times New Roman" w:cs="Times New Roman"/>
+          <w:kern w:val="0"/>
+          <w:sz w:val="20"/>
+          <w:szCs w:val="20"/>
+        </w:rPr>
+        <w:t xml:space="preserve"> ",</w:t>
+      </w:r>
+    </w:p>
+    <w:p>
+      <w:pPr>
+        <w:shd w:val="clear" w:color="auto" w:fill="BFBFBF" w:themeFill="background1" w:themeFillShade="BF"/>
+        <w:rPr>
+          <w:rFonts w:ascii="Times New Roman" w:hAnsi="Times New Roman" w:cs="Times New Roman"/>
+          <w:kern w:val="0"/>
+          <w:sz w:val="20"/>
+          <w:szCs w:val="20"/>
+        </w:rPr>
+      </w:pPr>
+      <w:r>
+        <w:rPr>
+          <w:rFonts w:ascii="Times New Roman" w:hAnsi="Times New Roman" w:cs="Times New Roman"/>
+          <w:kern w:val="0"/>
+          <w:sz w:val="20"/>
+          <w:szCs w:val="20"/>
+        </w:rPr>
+        <w:t xml:space="preserve">    "SESSION_KEY":"",</w:t>
+      </w:r>
+    </w:p>
+    <w:p>
+      <w:pPr>
+        <w:shd w:val="clear" w:color="auto" w:fill="BFBFBF" w:themeFill="background1" w:themeFillShade="BF"/>
+        <w:ind w:firstLineChars="200" w:firstLine="400"/>
+        <w:rPr>
+          <w:rFonts w:ascii="Times New Roman" w:hAnsi="Times New Roman" w:cs="Times New Roman"/>
+          <w:kern w:val="0"/>
+          <w:sz w:val="20"/>
+          <w:szCs w:val="20"/>
+        </w:rPr>
+      </w:pPr>
+      <w:r>
+        <w:rPr>
+          <w:rFonts w:ascii="Times New Roman" w:hAnsi="Times New Roman" w:cs="Times New Roman"/>
+          <w:kern w:val="0"/>
+          <w:sz w:val="20"/>
+          <w:szCs w:val="20"/>
+        </w:rPr>
+        <w:t>"DATA":{</w:t>
+      </w:r>
+    </w:p>
+    <w:p>
+      <w:pPr>
+        <w:shd w:val="clear" w:color="auto" w:fill="BFBFBF" w:themeFill="background1" w:themeFillShade="BF"/>
+        <w:rPr>
+          <w:rFonts w:ascii="Times New Roman" w:hAnsi="Times New Roman" w:cs="Times New Roman"/>
+          <w:kern w:val="0"/>
+          <w:sz w:val="20"/>
+          <w:szCs w:val="20"/>
+        </w:rPr>
+      </w:pPr>
+      <w:r>
+        <w:rPr>
+          <w:rFonts w:ascii="Times New Roman" w:hAnsi="Times New Roman" w:cs="Times New Roman" w:hint="eastAsia"/>
+          <w:kern w:val="0"/>
+          <w:sz w:val="20"/>
+          <w:szCs w:val="20"/>
+        </w:rPr>
+        <w:t xml:space="preserve">       </w:t>
+      </w:r>
+      <w:r>
+        <w:rPr>
+          <w:rFonts w:ascii="Times New Roman" w:hAnsi="Times New Roman" w:cs="Times New Roman" w:hint="eastAsia"/>
+          <w:kern w:val="0"/>
+          <w:sz w:val="20"/>
+          <w:szCs w:val="20"/>
+        </w:rPr>
+        <w:tab/>
+      </w:r>
+      <w:r>
+        <w:rPr>
+          <w:rFonts w:ascii="Consolas" w:hAnsi="Consolas" w:cs="Consolas"/>
+          <w:kern w:val="0"/>
+          <w:sz w:val="20"/>
+          <w:szCs w:val="20"/>
+        </w:rPr>
+        <w:t>"</w:t>
+      </w:r>
+      <w:r>
+        <w:rPr>
+          <w:rFonts w:ascii="Consolas" w:hAnsi="Consolas" w:cs="Consolas" w:hint="eastAsia"/>
+          <w:kern w:val="0"/>
+          <w:sz w:val="20"/>
+          <w:szCs w:val="20"/>
+        </w:rPr>
+        <w:t>adv_id</w:t>
+      </w:r>
+      <w:r>
+        <w:rPr>
+          <w:rFonts w:ascii="Consolas" w:hAnsi="Consolas" w:cs="Consolas"/>
+          <w:kern w:val="0"/>
+          <w:sz w:val="20"/>
+          <w:szCs w:val="20"/>
+        </w:rPr>
+        <w:t>":"</w:t>
+      </w:r>
+      <w:r>
+        <w:rPr>
+          <w:rFonts w:ascii="Consolas" w:hAnsi="Consolas" w:cs="Consolas" w:hint="eastAsia"/>
+          <w:kern w:val="0"/>
+          <w:sz w:val="20"/>
+          <w:szCs w:val="20"/>
+        </w:rPr>
+        <w:t>3</w:t>
+      </w:r>
+      <w:r>
+        <w:rPr>
+          <w:rFonts w:ascii="Consolas" w:hAnsi="Consolas" w:cs="Consolas"/>
+          <w:kern w:val="0"/>
+          <w:sz w:val="20"/>
+          <w:szCs w:val="20"/>
+        </w:rPr>
+        <w:t>8"</w:t>
+      </w:r>
+      <w:r>
+        <w:rPr>
+          <w:rFonts w:ascii="Times New Roman" w:hAnsi="Times New Roman" w:cs="Times New Roman" w:hint="eastAsia"/>
+          <w:kern w:val="0"/>
+          <w:sz w:val="20"/>
+          <w:szCs w:val="20"/>
+        </w:rPr>
+        <w:t xml:space="preserve">   </w:t>
+      </w:r>
+    </w:p>
+    <w:p>
+      <w:pPr>
+        <w:shd w:val="clear" w:color="auto" w:fill="BFBFBF" w:themeFill="background1" w:themeFillShade="BF"/>
+        <w:ind w:firstLineChars="200" w:firstLine="400"/>
+        <w:rPr>
+          <w:rFonts w:ascii="Times New Roman" w:hAnsi="Times New Roman" w:cs="Times New Roman"/>
+          <w:kern w:val="0"/>
+          <w:sz w:val="20"/>
+          <w:szCs w:val="20"/>
+        </w:rPr>
+      </w:pPr>
+      <w:r>
+        <w:rPr>
+          <w:rFonts w:ascii="Times New Roman" w:hAnsi="Times New Roman" w:cs="Times New Roman" w:hint="eastAsia"/>
+          <w:kern w:val="0"/>
+          <w:sz w:val="20"/>
+          <w:szCs w:val="20"/>
+        </w:rPr>
+        <w:t xml:space="preserve"> </w:t>
+      </w:r>
+      <w:r>
+        <w:rPr>
+          <w:rFonts w:ascii="Times New Roman" w:hAnsi="Times New Roman" w:cs="Times New Roman" w:hint="eastAsia"/>
+          <w:kern w:val="0"/>
+          <w:sz w:val="20"/>
+          <w:szCs w:val="20"/>
+        </w:rPr>
+        <w:t>}</w:t>
+      </w:r>
+    </w:p>
+    <w:p>
+      <w:pPr>
+        <w:shd w:val="clear" w:color="auto" w:fill="BFBFBF" w:themeFill="background1" w:themeFillShade="BF"/>
+        <w:rPr>
+          <w:rFonts w:ascii="Consolas" w:hAnsi="Consolas" w:cs="Consolas"/>
+          <w:kern w:val="0"/>
+          <w:sz w:val="20"/>
+          <w:szCs w:val="20"/>
+        </w:rPr>
+      </w:pPr>
+      <w:r>
+        <w:rPr>
+          <w:rFonts w:ascii="Times New Roman" w:hAnsi="Times New Roman" w:cs="Times New Roman"/>
+          <w:kern w:val="0"/>
+          <w:sz w:val="20"/>
+          <w:szCs w:val="20"/>
+        </w:rPr>
+        <w:t>}</w:t>
+      </w:r>
+    </w:p>
+    <w:p>
+      <w:pPr>
+        <w:widowControl/>
+        <w:jc w:val="left"/>
+        <w:rPr>
+          <w:rFonts w:ascii="Consolas" w:hAnsi="Consolas" w:cs="Consolas"/>
+          <w:kern w:val="0"/>
+          <w:sz w:val="20"/>
+          <w:szCs w:val="20"/>
+        </w:rPr>
+      </w:pPr>
+    </w:p>
+    <w:p>
+      <w:pPr>
+        <w:widowControl/>
+        <w:jc w:val="left"/>
+        <w:rPr>
+          <w:rFonts w:ascii="Consolas" w:hAnsi="Consolas" w:cs="Consolas"/>
+          <w:kern w:val="0"/>
+          <w:sz w:val="20"/>
+          <w:szCs w:val="20"/>
+        </w:rPr>
+      </w:pPr>
+      <w:r>
+        <w:rPr>
+          <w:rFonts w:ascii="Consolas" w:hAnsi="Consolas" w:cs="Consolas" w:hint="eastAsia"/>
+          <w:kern w:val="0"/>
+          <w:sz w:val="20"/>
+          <w:szCs w:val="20"/>
+        </w:rPr>
+        <w:t>回复报文</w:t>
+      </w:r>
+    </w:p>
+    <w:p>
+      <w:pPr>
+        <w:widowControl/>
+        <w:shd w:val="clear" w:color="auto" w:fill="A6A6A6" w:themeFill="background1" w:themeFillShade="A6"/>
+        <w:jc w:val="left"/>
+        <w:rPr>
+          <w:rFonts w:ascii="Times New Roman" w:hAnsi="Times New Roman" w:cs="Times New Roman"/>
+          <w:kern w:val="0"/>
+          <w:sz w:val="20"/>
+          <w:szCs w:val="20"/>
+        </w:rPr>
+      </w:pPr>
+      <w:r>
+        <w:rPr>
+          <w:rFonts w:ascii="Times New Roman" w:hAnsi="Times New Roman" w:cs="Times New Roman"/>
+          <w:kern w:val="0"/>
+          <w:sz w:val="20"/>
+          <w:szCs w:val="20"/>
+        </w:rPr>
+        <w:t>{</w:t>
+      </w:r>
+    </w:p>
+    <w:p>
+      <w:pPr>
+        <w:widowControl/>
+        <w:shd w:val="clear" w:color="auto" w:fill="A6A6A6" w:themeFill="background1" w:themeFillShade="A6"/>
+        <w:jc w:val="left"/>
+        <w:rPr>
+          <w:rFonts w:ascii="Times New Roman" w:hAnsi="Times New Roman" w:cs="Times New Roman"/>
+          <w:kern w:val="0"/>
+          <w:sz w:val="20"/>
+          <w:szCs w:val="20"/>
+        </w:rPr>
+      </w:pPr>
+      <w:r>
+        <w:rPr>
+          <w:rFonts w:ascii="Times New Roman" w:hAnsi="Times New Roman" w:cs="Times New Roman"/>
+          <w:kern w:val="0"/>
+          <w:sz w:val="20"/>
+          <w:szCs w:val="20"/>
+        </w:rPr>
+        <w:t xml:space="preserve">    "VERSION": "1.0.0",</w:t>
+      </w:r>
+    </w:p>
+    <w:p>
+      <w:pPr>
+        <w:widowControl/>
+        <w:shd w:val="clear" w:color="auto" w:fill="A6A6A6" w:themeFill="background1" w:themeFillShade="A6"/>
+        <w:jc w:val="left"/>
+        <w:rPr>
+          <w:rFonts w:ascii="Times New Roman" w:hAnsi="Times New Roman" w:cs="Times New Roman"/>
+          <w:kern w:val="0"/>
+          <w:sz w:val="20"/>
+          <w:szCs w:val="20"/>
+        </w:rPr>
+      </w:pPr>
+      <w:r>
+        <w:rPr>
+          <w:rFonts w:ascii="Times New Roman" w:hAnsi="Times New Roman" w:cs="Times New Roman"/>
+          <w:kern w:val="0"/>
+          <w:sz w:val="20"/>
+          <w:szCs w:val="20"/>
+        </w:rPr>
+        <w:t xml:space="preserve">    "STATUS": "OK",</w:t>
+      </w:r>
+    </w:p>
+    <w:p>
+      <w:pPr>
+        <w:widowControl/>
+        <w:shd w:val="clear" w:color="auto" w:fill="A6A6A6" w:themeFill="background1" w:themeFillShade="A6"/>
+        <w:jc w:val="left"/>
+        <w:rPr>
+          <w:rFonts w:ascii="Times New Roman" w:hAnsi="Times New Roman" w:cs="Times New Roman"/>
+          <w:kern w:val="0"/>
+          <w:sz w:val="20"/>
+          <w:szCs w:val="20"/>
+        </w:rPr>
+      </w:pPr>
+      <w:r>
+        <w:rPr>
+          <w:rFonts w:ascii="Times New Roman" w:hAnsi="Times New Roman" w:cs="Times New Roman"/>
+          <w:kern w:val="0"/>
+          <w:sz w:val="20"/>
+          <w:szCs w:val="20"/>
+        </w:rPr>
+        <w:t xml:space="preserve">    "ERROR_CODE": "",</w:t>
+      </w:r>
+    </w:p>
+    <w:p>
+      <w:pPr>
+        <w:widowControl/>
+        <w:shd w:val="clear" w:color="auto" w:fill="A6A6A6" w:themeFill="background1" w:themeFillShade="A6"/>
+        <w:jc w:val="left"/>
+        <w:rPr>
+          <w:rFonts w:ascii="Times New Roman" w:hAnsi="Times New Roman" w:cs="Times New Roman"/>
+          <w:kern w:val="0"/>
+          <w:sz w:val="20"/>
+          <w:szCs w:val="20"/>
+        </w:rPr>
+      </w:pPr>
+      <w:r>
+        <w:rPr>
+          <w:rFonts w:ascii="Times New Roman" w:hAnsi="Times New Roman" w:cs="Times New Roman"/>
+          <w:kern w:val="0"/>
+          <w:sz w:val="20"/>
+          <w:szCs w:val="20"/>
+        </w:rPr>
+        <w:t xml:space="preserve">    "DATA": {</w:t>
+      </w:r>
+    </w:p>
+    <w:p>
+      <w:pPr>
+        <w:widowControl/>
+        <w:shd w:val="clear" w:color="auto" w:fill="A6A6A6" w:themeFill="background1" w:themeFillShade="A6"/>
+        <w:jc w:val="left"/>
+        <w:rPr>
+          <w:rFonts w:ascii="Times New Roman" w:hAnsi="Times New Roman" w:cs="Times New Roman"/>
+          <w:kern w:val="0"/>
+          <w:sz w:val="20"/>
+          <w:szCs w:val="20"/>
+        </w:rPr>
+      </w:pPr>
+      <w:r>
+        <w:rPr>
+          <w:rFonts w:ascii="Times New Roman" w:hAnsi="Times New Roman" w:cs="Times New Roman"/>
+          <w:kern w:val="0"/>
+          <w:sz w:val="20"/>
+          <w:szCs w:val="20"/>
+        </w:rPr>
+        <w:t xml:space="preserve">        "message": "</w:t>
+      </w:r>
+      <w:r>
+        <w:rPr>
+          <w:rFonts w:ascii="Times New Roman" w:hAnsi="Consolas" w:cs="Times New Roman"/>
+          <w:kern w:val="0"/>
+          <w:sz w:val="20"/>
+          <w:szCs w:val="20"/>
+        </w:rPr>
+        <w:t>请求广告信息成功</w:t>
+      </w:r>
+      <w:r>
+        <w:rPr>
+          <w:rFonts w:ascii="Times New Roman" w:hAnsi="Times New Roman" w:cs="Times New Roman"/>
+          <w:kern w:val="0"/>
+          <w:sz w:val="20"/>
+          <w:szCs w:val="20"/>
+        </w:rPr>
+        <w:t>",</w:t>
+      </w:r>
+    </w:p>
+    <w:p>
+      <w:pPr>
+        <w:widowControl/>
+        <w:shd w:val="clear" w:color="auto" w:fill="A6A6A6" w:themeFill="background1" w:themeFillShade="A6"/>
+        <w:jc w:val="left"/>
+        <w:rPr>
+          <w:rFonts w:ascii="Times New Roman" w:hAnsi="Times New Roman" w:cs="Times New Roman"/>
+          <w:kern w:val="0"/>
+          <w:sz w:val="20"/>
+          <w:szCs w:val="20"/>
+        </w:rPr>
+      </w:pPr>
+      <w:r>
+        <w:rPr>
+          <w:rFonts w:ascii="Times New Roman" w:hAnsi="Times New Roman" w:cs="Times New Roman"/>
+          <w:kern w:val="0"/>
+          <w:sz w:val="20"/>
+          <w:szCs w:val="20"/>
+        </w:rPr>
+        <w:t xml:space="preserve">        "response_data": {</w:t>
+      </w:r>
+    </w:p>
+    <w:p>
+      <w:pPr>
+        <w:widowControl/>
+        <w:shd w:val="clear" w:color="auto" w:fill="A6A6A6" w:themeFill="background1" w:themeFillShade="A6"/>
+        <w:jc w:val="left"/>
+        <w:rPr>
+          <w:rFonts w:ascii="Times New Roman" w:hAnsi="Times New Roman" w:cs="Times New Roman"/>
+          <w:kern w:val="0"/>
+          <w:sz w:val="20"/>
+          <w:szCs w:val="20"/>
+        </w:rPr>
+      </w:pPr>
+      <w:r>
+        <w:rPr>
+          <w:rFonts w:ascii="Times New Roman" w:hAnsi="Times New Roman" w:cs="Times New Roman"/>
+          <w:kern w:val="0"/>
+          <w:sz w:val="20"/>
+          <w:szCs w:val="20"/>
+        </w:rPr>
+        <w:t xml:space="preserve">            "id": "39",</w:t>
+      </w:r>
+    </w:p>
+    <w:p>
+      <w:pPr>
+        <w:widowControl/>
+        <w:shd w:val="clear" w:color="auto" w:fill="A6A6A6" w:themeFill="background1" w:themeFillShade="A6"/>
+        <w:jc w:val="left"/>
+        <w:rPr>
+          <w:rFonts w:ascii="Times New Roman" w:hAnsi="Times New Roman" w:cs="Times New Roman"/>
+          <w:kern w:val="0"/>
+          <w:sz w:val="20"/>
+          <w:szCs w:val="20"/>
+        </w:rPr>
+      </w:pPr>
+      <w:r>
+        <w:rPr>
+          <w:rFonts w:ascii="Times New Roman" w:hAnsi="Times New Roman" w:cs="Times New Roman"/>
+          <w:kern w:val="0"/>
+          <w:sz w:val="20"/>
+          <w:szCs w:val="20"/>
+        </w:rPr>
+        <w:t xml:space="preserve">            "uid": "101",</w:t>
+      </w:r>
+    </w:p>
+    <w:p>
+      <w:pPr>
+        <w:widowControl/>
+        <w:shd w:val="clear" w:color="auto" w:fill="A6A6A6" w:themeFill="background1" w:themeFillShade="A6"/>
+        <w:jc w:val="left"/>
+        <w:rPr>
+          <w:rFonts w:ascii="Times New Roman" w:hAnsi="Times New Roman" w:cs="Times New Roman"/>
+          <w:kern w:val="0"/>
+          <w:sz w:val="20"/>
+          <w:szCs w:val="20"/>
+        </w:rPr>
+      </w:pPr>
+      <w:r>
+        <w:rPr>
+          <w:rFonts w:ascii="Times New Roman" w:hAnsi="Times New Roman" w:cs="Times New Roman"/>
+          <w:kern w:val="0"/>
+          <w:sz w:val="20"/>
+          <w:szCs w:val="20"/>
+        </w:rPr>
+        <w:t xml:space="preserve">            "type": "expressage",</w:t>
+      </w:r>
+      <w:r>
+        <w:rPr>
+          <w:rFonts w:ascii="Times New Roman" w:hAnsi="Times New Roman" w:cs="Times New Roman" w:hint="eastAsia"/>
+          <w:kern w:val="0"/>
+          <w:sz w:val="20"/>
+          <w:szCs w:val="20"/>
+        </w:rPr>
+        <w:t>//</w:t>
+      </w:r>
+      <w:r>
+        <w:rPr>
+          <w:rFonts w:ascii="Times New Roman" w:hAnsi="Times New Roman" w:cs="Times New Roman" w:hint="eastAsia"/>
+          <w:kern w:val="0"/>
+          <w:sz w:val="20"/>
+          <w:szCs w:val="20"/>
+        </w:rPr>
+        <w:t>广告类型</w:t>
+      </w:r>
+    </w:p>
+    <w:p>
+      <w:pPr>
+        <w:widowControl/>
+        <w:shd w:val="clear" w:color="auto" w:fill="A6A6A6" w:themeFill="background1" w:themeFillShade="A6"/>
+        <w:jc w:val="left"/>
+        <w:rPr>
+          <w:rFonts w:ascii="Times New Roman" w:hAnsi="Times New Roman" w:cs="Times New Roman"/>
+          <w:kern w:val="0"/>
+          <w:sz w:val="20"/>
+          <w:szCs w:val="20"/>
+        </w:rPr>
+      </w:pPr>
+      <w:r>
+        <w:rPr>
+          <w:rFonts w:ascii="Times New Roman" w:hAnsi="Times New Roman" w:cs="Times New Roman"/>
+          <w:kern w:val="0"/>
+          <w:sz w:val="20"/>
+          <w:szCs w:val="20"/>
+        </w:rPr>
+        <w:t xml:space="preserve">            "publish_position": "",</w:t>
+      </w:r>
+      <w:r>
+        <w:rPr>
+          <w:rFonts w:ascii="Times New Roman" w:hAnsi="Times New Roman" w:cs="Times New Roman" w:hint="eastAsia"/>
+          <w:kern w:val="0"/>
+          <w:sz w:val="20"/>
+          <w:szCs w:val="20"/>
+        </w:rPr>
+        <w:t>//</w:t>
+      </w:r>
+      <w:r>
+        <w:rPr>
+          <w:rFonts w:ascii="Times New Roman" w:hAnsi="Times New Roman" w:cs="Times New Roman" w:hint="eastAsia"/>
+          <w:kern w:val="0"/>
+          <w:sz w:val="20"/>
+          <w:szCs w:val="20"/>
+        </w:rPr>
+        <w:t>发布位置</w:t>
+      </w:r>
+    </w:p>
+    <w:p>
+      <w:pPr>
+        <w:widowControl/>
+        <w:shd w:val="clear" w:color="auto" w:fill="A6A6A6" w:themeFill="background1" w:themeFillShade="A6"/>
+        <w:jc w:val="left"/>
+        <w:rPr>
+          <w:rFonts w:ascii="Times New Roman" w:hAnsi="Times New Roman" w:cs="Times New Roman"/>
+          <w:kern w:val="0"/>
+          <w:sz w:val="20"/>
+          <w:szCs w:val="20"/>
+        </w:rPr>
+      </w:pPr>
+      <w:r>
+        <w:rPr>
+          <w:rFonts w:ascii="Times New Roman" w:hAnsi="Times New Roman" w:cs="Times New Roman"/>
+          <w:kern w:val="0"/>
+          <w:sz w:val="20"/>
+          <w:szCs w:val="20"/>
+        </w:rPr>
+        <w:t xml:space="preserve">            "publish_time": "2015-08-08 17:15:01",</w:t>
+      </w:r>
+    </w:p>
+    <w:p>
+      <w:pPr>
+        <w:widowControl/>
+        <w:shd w:val="clear" w:color="auto" w:fill="A6A6A6" w:themeFill="background1" w:themeFillShade="A6"/>
+        <w:jc w:val="left"/>
+        <w:rPr>
+          <w:rFonts w:ascii="Times New Roman" w:hAnsi="Times New Roman" w:cs="Times New Roman"/>
+          <w:kern w:val="0"/>
+          <w:sz w:val="20"/>
+          <w:szCs w:val="20"/>
+        </w:rPr>
+      </w:pPr>
+      <w:r>
+        <w:rPr>
+          <w:rFonts w:ascii="Times New Roman" w:hAnsi="Times New Roman" w:cs="Times New Roman"/>
+          <w:kern w:val="0"/>
+          <w:sz w:val="20"/>
+          <w:szCs w:val="20"/>
+        </w:rPr>
+        <w:t xml:space="preserve">            "title": "What a fucking day!",</w:t>
+      </w:r>
+      <w:r>
+        <w:rPr>
+          <w:rFonts w:ascii="Times New Roman" w:hAnsi="Times New Roman" w:cs="Times New Roman" w:hint="eastAsia"/>
+          <w:kern w:val="0"/>
+          <w:sz w:val="20"/>
+          <w:szCs w:val="20"/>
+        </w:rPr>
+        <w:t>//</w:t>
+      </w:r>
+      <w:r>
+        <w:rPr>
+          <w:rFonts w:ascii="Times New Roman" w:hAnsi="Times New Roman" w:cs="Times New Roman" w:hint="eastAsia"/>
+          <w:kern w:val="0"/>
+          <w:sz w:val="20"/>
+          <w:szCs w:val="20"/>
+        </w:rPr>
+        <w:t>标题</w:t>
+      </w:r>
+    </w:p>
+    <w:p>
+      <w:pPr>
+        <w:widowControl/>
+        <w:shd w:val="clear" w:color="auto" w:fill="A6A6A6" w:themeFill="background1" w:themeFillShade="A6"/>
+        <w:jc w:val="left"/>
+        <w:rPr>
+          <w:rFonts w:ascii="Times New Roman" w:hAnsi="Times New Roman" w:cs="Times New Roman"/>
+          <w:kern w:val="0"/>
+          <w:sz w:val="20"/>
+          <w:szCs w:val="20"/>
+        </w:rPr>
+      </w:pPr>
+      <w:r>
+        <w:rPr>
+          <w:rFonts w:ascii="Times New Roman" w:hAnsi="Times New Roman" w:cs="Times New Roman"/>
+          <w:kern w:val="0"/>
+          <w:sz w:val="20"/>
+          <w:szCs w:val="20"/>
+        </w:rPr>
+        <w:t xml:space="preserve">            "text_content": "What a fucking day!",</w:t>
+      </w:r>
+      <w:r>
+        <w:rPr>
+          <w:rFonts w:ascii="Times New Roman" w:hAnsi="Times New Roman" w:cs="Times New Roman" w:hint="eastAsia"/>
+          <w:kern w:val="0"/>
+          <w:sz w:val="20"/>
+          <w:szCs w:val="20"/>
+        </w:rPr>
+        <w:t>//</w:t>
+      </w:r>
+      <w:r>
+        <w:rPr>
+          <w:rFonts w:ascii="Times New Roman" w:hAnsi="Times New Roman" w:cs="Times New Roman" w:hint="eastAsia"/>
+          <w:kern w:val="0"/>
+          <w:sz w:val="20"/>
+          <w:szCs w:val="20"/>
+        </w:rPr>
+        <w:t>文本内容</w:t>
+      </w:r>
+    </w:p>
+    <w:p>
+      <w:pPr>
+        <w:widowControl/>
+        <w:shd w:val="clear" w:color="auto" w:fill="A6A6A6" w:themeFill="background1" w:themeFillShade="A6"/>
+        <w:jc w:val="left"/>
+        <w:rPr>
+          <w:rFonts w:ascii="Times New Roman" w:hAnsi="Times New Roman" w:cs="Times New Roman"/>
+          <w:kern w:val="0"/>
+          <w:sz w:val="20"/>
+          <w:szCs w:val="20"/>
+        </w:rPr>
+      </w:pPr>
+      <w:r>
+        <w:rPr>
+          <w:rFonts w:ascii="Times New Roman" w:hAnsi="Times New Roman" w:cs="Times New Roman"/>
+          <w:kern w:val="0"/>
+          <w:sz w:val="20"/>
+          <w:szCs w:val="20"/>
+        </w:rPr>
+        <w:t xml:space="preserve">            "image": "data/img/adv8FCD.jpg",</w:t>
+      </w:r>
+      <w:r>
+        <w:rPr>
+          <w:rFonts w:ascii="Times New Roman" w:hAnsi="Times New Roman" w:cs="Times New Roman" w:hint="eastAsia"/>
+          <w:kern w:val="0"/>
+          <w:sz w:val="20"/>
+          <w:szCs w:val="20"/>
+        </w:rPr>
+        <w:t>//</w:t>
+      </w:r>
+      <w:r>
+        <w:rPr>
+          <w:rFonts w:ascii="Times New Roman" w:hAnsi="Times New Roman" w:cs="Times New Roman" w:hint="eastAsia"/>
+          <w:kern w:val="0"/>
+          <w:sz w:val="20"/>
+          <w:szCs w:val="20"/>
+        </w:rPr>
+        <w:t>图片</w:t>
+      </w:r>
+    </w:p>
+    <w:p>
+      <w:pPr>
+        <w:widowControl/>
+        <w:shd w:val="clear" w:color="auto" w:fill="A6A6A6" w:themeFill="background1" w:themeFillShade="A6"/>
+        <w:jc w:val="left"/>
+        <w:rPr>
+          <w:rFonts w:ascii="Times New Roman" w:hAnsi="Times New Roman" w:cs="Times New Roman"/>
+          <w:kern w:val="0"/>
+          <w:sz w:val="20"/>
+          <w:szCs w:val="20"/>
+        </w:rPr>
+      </w:pPr>
+      <w:r>
+        <w:rPr>
+          <w:rFonts w:ascii="Times New Roman" w:hAnsi="Times New Roman" w:cs="Times New Roman"/>
+          <w:kern w:val="0"/>
+          <w:sz w:val="20"/>
+          <w:szCs w:val="20"/>
+        </w:rPr>
+        <w:t xml:space="preserve">            "read_count": "0",</w:t>
+      </w:r>
+      <w:r>
+        <w:rPr>
+          <w:rFonts w:ascii="Times New Roman" w:hAnsi="Times New Roman" w:cs="Times New Roman" w:hint="eastAsia"/>
+          <w:kern w:val="0"/>
+          <w:sz w:val="20"/>
+          <w:szCs w:val="20"/>
+        </w:rPr>
+        <w:t>//</w:t>
+      </w:r>
+      <w:r>
+        <w:rPr>
+          <w:rFonts w:ascii="Times New Roman" w:hAnsi="Times New Roman" w:cs="Times New Roman" w:hint="eastAsia"/>
+          <w:kern w:val="0"/>
+          <w:sz w:val="20"/>
+          <w:szCs w:val="20"/>
+        </w:rPr>
+        <w:t>阅读数量</w:t>
+      </w:r>
+    </w:p>
+    <w:p>
+      <w:pPr>
+        <w:widowControl/>
+        <w:shd w:val="clear" w:color="auto" w:fill="A6A6A6" w:themeFill="background1" w:themeFillShade="A6"/>
+        <w:jc w:val="left"/>
+        <w:rPr>
+          <w:rFonts w:ascii="Times New Roman" w:hAnsi="Times New Roman" w:cs="Times New Roman"/>
+          <w:kern w:val="0"/>
+          <w:sz w:val="20"/>
+          <w:szCs w:val="20"/>
+        </w:rPr>
+      </w:pPr>
+      <w:r>
+        <w:rPr>
+          <w:rFonts w:ascii="Times New Roman" w:hAnsi="Times New Roman" w:cs="Times New Roman"/>
+          <w:kern w:val="0"/>
+          <w:sz w:val="20"/>
+          <w:szCs w:val="20"/>
+        </w:rPr>
+        <w:t xml:space="preserve">            "zan_num": "0"</w:t>
+      </w:r>
+      <w:r>
+        <w:rPr>
+          <w:rFonts w:ascii="Times New Roman" w:hAnsi="Times New Roman" w:cs="Times New Roman" w:hint="eastAsia"/>
+          <w:kern w:val="0"/>
+          <w:sz w:val="20"/>
+          <w:szCs w:val="20"/>
+        </w:rPr>
+        <w:t>//</w:t>
+      </w:r>
+      <w:r>
+        <w:rPr>
+          <w:rFonts w:ascii="Times New Roman" w:hAnsi="Times New Roman" w:cs="Times New Roman" w:hint="eastAsia"/>
+          <w:kern w:val="0"/>
+          <w:sz w:val="20"/>
+          <w:szCs w:val="20"/>
+        </w:rPr>
+        <w:t>被赞次数</w:t>
+      </w:r>
+    </w:p>
+    <w:p>
+      <w:pPr>
+        <w:widowControl/>
+        <w:shd w:val="clear" w:color="auto" w:fill="A6A6A6" w:themeFill="background1" w:themeFillShade="A6"/>
+        <w:jc w:val="left"/>
+        <w:rPr>
+          <w:rFonts w:ascii="Times New Roman" w:hAnsi="Times New Roman" w:cs="Times New Roman"/>
+          <w:kern w:val="0"/>
+          <w:sz w:val="20"/>
+          <w:szCs w:val="20"/>
+        </w:rPr>
+      </w:pPr>
+      <w:r>
+        <w:rPr>
+          <w:rFonts w:ascii="Times New Roman" w:hAnsi="Times New Roman" w:cs="Times New Roman"/>
+          <w:kern w:val="0"/>
+          <w:sz w:val="20"/>
+          <w:szCs w:val="20"/>
+        </w:rPr>
+        <w:t xml:space="preserve">        },</w:t>
+      </w:r>
+    </w:p>
+    <w:p>
+      <w:pPr>
+        <w:widowControl/>
+        <w:shd w:val="clear" w:color="auto" w:fill="A6A6A6" w:themeFill="background1" w:themeFillShade="A6"/>
+        <w:jc w:val="left"/>
+        <w:rPr>
+          <w:rFonts w:ascii="Times New Roman" w:hAnsi="Times New Roman" w:cs="Times New Roman"/>
+          <w:kern w:val="0"/>
+          <w:sz w:val="20"/>
+          <w:szCs w:val="20"/>
+        </w:rPr>
+      </w:pPr>
+      <w:r>
+        <w:rPr>
+          <w:rFonts w:ascii="Times New Roman" w:hAnsi="Times New Roman" w:cs="Times New Roman"/>
+          <w:kern w:val="0"/>
+          <w:sz w:val="20"/>
+          <w:szCs w:val="20"/>
+        </w:rPr>
+        <w:t xml:space="preserve">        "request_data": {</w:t>
+      </w:r>
+    </w:p>
+    <w:p>
+      <w:pPr>
+        <w:widowControl/>
+        <w:shd w:val="clear" w:color="auto" w:fill="A6A6A6" w:themeFill="background1" w:themeFillShade="A6"/>
+        <w:jc w:val="left"/>
+        <w:rPr>
+          <w:rFonts w:ascii="Times New Roman" w:hAnsi="Times New Roman" w:cs="Times New Roman"/>
+          <w:kern w:val="0"/>
+          <w:sz w:val="20"/>
+          <w:szCs w:val="20"/>
+        </w:rPr>
+      </w:pPr>
+      <w:r>
+        <w:rPr>
+          <w:rFonts w:ascii="Times New Roman" w:hAnsi="Times New Roman" w:cs="Times New Roman"/>
+          <w:kern w:val="0"/>
+          <w:sz w:val="20"/>
+          <w:szCs w:val="20"/>
+        </w:rPr>
+        <w:t xml:space="preserve">            "VERSION": "1.0.0",</w:t>
+      </w:r>
+    </w:p>
+    <w:p>
+      <w:pPr>
+        <w:widowControl/>
+        <w:shd w:val="clear" w:color="auto" w:fill="A6A6A6" w:themeFill="background1" w:themeFillShade="A6"/>
+        <w:jc w:val="left"/>
+        <w:rPr>
+          <w:rFonts w:ascii="Times New Roman" w:hAnsi="Times New Roman" w:cs="Times New Roman"/>
+          <w:kern w:val="0"/>
+          <w:sz w:val="20"/>
+          <w:szCs w:val="20"/>
+        </w:rPr>
+      </w:pPr>
+      <w:r>
+        <w:rPr>
+          <w:rFonts w:ascii="Times New Roman" w:hAnsi="Times New Roman" w:cs="Times New Roman"/>
+          <w:kern w:val="0"/>
+          <w:sz w:val="20"/>
+          <w:szCs w:val="20"/>
+        </w:rPr>
+        <w:t xml:space="preserve">            "REQUEST_TYPE": "GET_ADVERTISEMENT_INFOR",</w:t>
+      </w:r>
+    </w:p>
+    <w:p>
+      <w:pPr>
+        <w:widowControl/>
+        <w:shd w:val="clear" w:color="auto" w:fill="A6A6A6" w:themeFill="background1" w:themeFillShade="A6"/>
+        <w:jc w:val="left"/>
+        <w:rPr>
+          <w:rFonts w:ascii="Times New Roman" w:hAnsi="Times New Roman" w:cs="Times New Roman"/>
+          <w:kern w:val="0"/>
+          <w:sz w:val="20"/>
+          <w:szCs w:val="20"/>
+        </w:rPr>
+      </w:pPr>
+      <w:r>
+        <w:rPr>
+          <w:rFonts w:ascii="Times New Roman" w:hAnsi="Times New Roman" w:cs="Times New Roman"/>
+          <w:kern w:val="0"/>
+          <w:sz w:val="20"/>
+          <w:szCs w:val="20"/>
+        </w:rPr>
+        <w:t xml:space="preserve">            "SESSION_KEY": "94e9e1bd4007c83d7ab96ecb8f2b2536",</w:t>
+      </w:r>
+    </w:p>
+    <w:p>
+      <w:pPr>
+        <w:widowControl/>
+        <w:shd w:val="clear" w:color="auto" w:fill="A6A6A6" w:themeFill="background1" w:themeFillShade="A6"/>
+        <w:jc w:val="left"/>
+        <w:rPr>
+          <w:rFonts w:ascii="Times New Roman" w:hAnsi="Times New Roman" w:cs="Times New Roman"/>
+          <w:kern w:val="0"/>
+          <w:sz w:val="20"/>
+          <w:szCs w:val="20"/>
+        </w:rPr>
+      </w:pPr>
+      <w:r>
+        <w:rPr>
+          <w:rFonts w:ascii="Times New Roman" w:hAnsi="Times New Roman" w:cs="Times New Roman"/>
+          <w:kern w:val="0"/>
+          <w:sz w:val="20"/>
+          <w:szCs w:val="20"/>
+        </w:rPr>
+        <w:t xml:space="preserve">            "DATA": {</w:t>
+      </w:r>
+    </w:p>
+    <w:p>
+      <w:pPr>
+        <w:widowControl/>
+        <w:shd w:val="clear" w:color="auto" w:fill="A6A6A6" w:themeFill="background1" w:themeFillShade="A6"/>
+        <w:jc w:val="left"/>
+        <w:rPr>
+          <w:rFonts w:ascii="Times New Roman" w:hAnsi="Times New Roman" w:cs="Times New Roman"/>
+          <w:kern w:val="0"/>
+          <w:sz w:val="20"/>
+          <w:szCs w:val="20"/>
+        </w:rPr>
+      </w:pPr>
+      <w:r>
+        <w:rPr>
+          <w:rFonts w:ascii="Times New Roman" w:hAnsi="Times New Roman" w:cs="Times New Roman"/>
+          <w:kern w:val="0"/>
+          <w:sz w:val="20"/>
+          <w:szCs w:val="20"/>
+        </w:rPr>
+        <w:t xml:space="preserve">                "adv_id": "39"</w:t>
+      </w:r>
+    </w:p>
+    <w:p>
+      <w:pPr>
+        <w:widowControl/>
+        <w:shd w:val="clear" w:color="auto" w:fill="A6A6A6" w:themeFill="background1" w:themeFillShade="A6"/>
+        <w:jc w:val="left"/>
+        <w:rPr>
+          <w:rFonts w:ascii="Times New Roman" w:hAnsi="Times New Roman" w:cs="Times New Roman"/>
+          <w:kern w:val="0"/>
+          <w:sz w:val="20"/>
+          <w:szCs w:val="20"/>
+        </w:rPr>
+      </w:pPr>
+      <w:r>
+        <w:rPr>
+          <w:rFonts w:ascii="Times New Roman" w:hAnsi="Times New Roman" w:cs="Times New Roman"/>
+          <w:kern w:val="0"/>
+          <w:sz w:val="20"/>
+          <w:szCs w:val="20"/>
+        </w:rPr>
+        <w:t xml:space="preserve">            }</w:t>
+      </w:r>
+    </w:p>
+    <w:p>
+      <w:pPr>
+        <w:widowControl/>
+        <w:shd w:val="clear" w:color="auto" w:fill="A6A6A6" w:themeFill="background1" w:themeFillShade="A6"/>
+        <w:jc w:val="left"/>
+        <w:rPr>
+          <w:rFonts w:ascii="Times New Roman" w:hAnsi="Times New Roman" w:cs="Times New Roman"/>
+          <w:kern w:val="0"/>
+          <w:sz w:val="20"/>
+          <w:szCs w:val="20"/>
+        </w:rPr>
+      </w:pPr>
+      <w:r>
+        <w:rPr>
+          <w:rFonts w:ascii="Times New Roman" w:hAnsi="Times New Roman" w:cs="Times New Roman"/>
+          <w:kern w:val="0"/>
+          <w:sz w:val="20"/>
+          <w:szCs w:val="20"/>
+        </w:rPr>
+        <w:lastRenderedPageBreak/>
+        <w:t xml:space="preserve">        }</w:t>
+      </w:r>
+    </w:p>
+    <w:p>
+      <w:pPr>
+        <w:widowControl/>
+        <w:shd w:val="clear" w:color="auto" w:fill="A6A6A6" w:themeFill="background1" w:themeFillShade="A6"/>
+        <w:jc w:val="left"/>
+        <w:rPr>
+          <w:rFonts w:ascii="Times New Roman" w:hAnsi="Times New Roman" w:cs="Times New Roman"/>
+          <w:kern w:val="0"/>
+          <w:sz w:val="20"/>
+          <w:szCs w:val="20"/>
+        </w:rPr>
+      </w:pPr>
+      <w:r>
+        <w:rPr>
+          <w:rFonts w:ascii="Times New Roman" w:hAnsi="Times New Roman" w:cs="Times New Roman"/>
+          <w:kern w:val="0"/>
+          <w:sz w:val="20"/>
+          <w:szCs w:val="20"/>
+        </w:rPr>
+        <w:t xml:space="preserve">    }</w:t>
+      </w:r>
+    </w:p>
+    <w:p>
+      <w:pPr>
+        <w:widowControl/>
+        <w:shd w:val="clear" w:color="auto" w:fill="A6A6A6" w:themeFill="background1" w:themeFillShade="A6"/>
+        <w:jc w:val="left"/>
+        <w:rPr>
+          <w:rFonts w:ascii="Times New Roman" w:hAnsi="Times New Roman" w:cs="Times New Roman"/>
+          <w:kern w:val="0"/>
+          <w:sz w:val="20"/>
+          <w:szCs w:val="20"/>
+        </w:rPr>
+      </w:pPr>
+      <w:r>
+        <w:rPr>
+          <w:rFonts w:ascii="Times New Roman" w:hAnsi="Times New Roman" w:cs="Times New Roman"/>
+          <w:kern w:val="0"/>
+          <w:sz w:val="20"/>
+          <w:szCs w:val="20"/>
+        </w:rPr>
+        <w:t>}</w:t>
+      </w:r>
     </w:p>
     <w:p>
       <w:pPr>
@@ -18984,6 +20579,805 @@
           <w:szCs w:val="20"/>
         </w:rPr>
       </w:pPr>
+    </w:p>
+    <w:p>
+      <w:pPr>
+        <w:pStyle w:val="3"/>
+        <w:rPr>
+          <w:rFonts w:asciiTheme="minorEastAsia" w:hAnsiTheme="minorEastAsia"/>
+          <w:kern w:val="0"/>
+          <w:sz w:val="24"/>
+          <w:szCs w:val="24"/>
+        </w:rPr>
+      </w:pPr>
+      <w:r>
+        <w:rPr>
+          <w:rFonts w:asciiTheme="minorEastAsia" w:hAnsiTheme="minorEastAsia" w:hint="eastAsia"/>
+          <w:kern w:val="0"/>
+          <w:sz w:val="24"/>
+          <w:szCs w:val="24"/>
+        </w:rPr>
+        <w:t>5.12 删除广告</w:t>
+      </w:r>
+    </w:p>
+    <w:p>
+      <w:pPr>
+        <w:rPr>
+          <w:rFonts w:asciiTheme="minorEastAsia" w:hAnsiTheme="minorEastAsia"/>
+          <w:szCs w:val="21"/>
+        </w:rPr>
+      </w:pPr>
+      <w:r>
+        <w:rPr>
+          <w:rFonts w:asciiTheme="minorEastAsia" w:hAnsiTheme="minorEastAsia" w:hint="eastAsia"/>
+          <w:b/>
+          <w:szCs w:val="21"/>
+        </w:rPr>
+        <w:t>请求地址</w:t>
+      </w:r>
+      <w:r>
+        <w:rPr>
+          <w:rFonts w:asciiTheme="minorEastAsia" w:hAnsiTheme="minorEastAsia" w:hint="eastAsia"/>
+          <w:szCs w:val="21"/>
+        </w:rPr>
+        <w:t xml:space="preserve"> www.xxxx.com/</w:t>
+      </w:r>
+      <w:r>
+        <w:rPr>
+          <w:rFonts w:asciiTheme="minorEastAsia" w:hAnsiTheme="minorEastAsia"/>
+          <w:szCs w:val="21"/>
+        </w:rPr>
+        <w:t>index.php/</w:t>
+      </w:r>
+      <w:r>
+        <w:rPr>
+          <w:rFonts w:asciiTheme="minorEastAsia" w:hAnsiTheme="minorEastAsia"/>
+          <w:szCs w:val="21"/>
+        </w:rPr>
+        <w:t>advertisement</w:t>
+      </w:r>
+      <w:r>
+        <w:rPr>
+          <w:rFonts w:asciiTheme="minorEastAsia" w:hAnsiTheme="minorEastAsia" w:hint="eastAsia"/>
+          <w:szCs w:val="21"/>
+        </w:rPr>
+        <w:t>/</w:t>
+      </w:r>
+      <w:r>
+        <w:rPr>
+          <w:rFonts w:asciiTheme="minorEastAsia" w:hAnsiTheme="minorEastAsia"/>
+          <w:szCs w:val="21"/>
+        </w:rPr>
+        <w:t>delete_advertisement</w:t>
+      </w:r>
+    </w:p>
+    <w:p>
+      <w:pPr>
+        <w:rPr>
+          <w:rFonts w:asciiTheme="minorEastAsia" w:hAnsiTheme="minorEastAsia"/>
+          <w:szCs w:val="21"/>
+        </w:rPr>
+      </w:pPr>
+      <w:r>
+        <w:rPr>
+          <w:rFonts w:asciiTheme="minorEastAsia" w:hAnsiTheme="minorEastAsia" w:hint="eastAsia"/>
+          <w:szCs w:val="21"/>
+        </w:rPr>
+        <w:t>请求报文：</w:t>
+      </w:r>
+    </w:p>
+    <w:p>
+      <w:pPr>
+        <w:shd w:val="clear" w:color="auto" w:fill="BFBFBF" w:themeFill="background1" w:themeFillShade="BF"/>
+        <w:rPr>
+          <w:rFonts w:ascii="Times New Roman" w:hAnsi="Times New Roman" w:cs="Times New Roman"/>
+          <w:kern w:val="0"/>
+          <w:sz w:val="20"/>
+          <w:szCs w:val="20"/>
+        </w:rPr>
+      </w:pPr>
+      <w:r>
+        <w:rPr>
+          <w:rFonts w:ascii="Times New Roman" w:hAnsi="Times New Roman" w:cs="Times New Roman"/>
+          <w:kern w:val="0"/>
+          <w:sz w:val="20"/>
+          <w:szCs w:val="20"/>
+        </w:rPr>
+        <w:t>{</w:t>
+      </w:r>
+    </w:p>
+    <w:p>
+      <w:pPr>
+        <w:shd w:val="clear" w:color="auto" w:fill="BFBFBF" w:themeFill="background1" w:themeFillShade="BF"/>
+        <w:rPr>
+          <w:rFonts w:ascii="Times New Roman" w:hAnsi="Times New Roman" w:cs="Times New Roman"/>
+          <w:kern w:val="0"/>
+          <w:sz w:val="20"/>
+          <w:szCs w:val="20"/>
+        </w:rPr>
+      </w:pPr>
+      <w:r>
+        <w:rPr>
+          <w:rFonts w:ascii="Times New Roman" w:hAnsi="Times New Roman" w:cs="Times New Roman"/>
+          <w:kern w:val="0"/>
+          <w:sz w:val="20"/>
+          <w:szCs w:val="20"/>
+        </w:rPr>
+        <w:t xml:space="preserve">    "version":"1.0.0",</w:t>
+      </w:r>
+    </w:p>
+    <w:p>
+      <w:pPr>
+        <w:shd w:val="clear" w:color="auto" w:fill="BFBFBF" w:themeFill="background1" w:themeFillShade="BF"/>
+        <w:rPr>
+          <w:rFonts w:ascii="Times New Roman" w:hAnsi="Times New Roman" w:cs="Times New Roman"/>
+          <w:kern w:val="0"/>
+          <w:sz w:val="20"/>
+          <w:szCs w:val="20"/>
+        </w:rPr>
+      </w:pPr>
+      <w:r>
+        <w:rPr>
+          <w:rFonts w:ascii="Times New Roman" w:hAnsi="Times New Roman" w:cs="Times New Roman"/>
+          <w:kern w:val="0"/>
+          <w:sz w:val="20"/>
+          <w:szCs w:val="20"/>
+        </w:rPr>
+        <w:t xml:space="preserve">    "REQUEST_TYPE":" </w:t>
+      </w:r>
+      <w:r>
+        <w:rPr>
+          <w:rFonts w:ascii="Times New Roman" w:hAnsi="Times New Roman" w:cs="Times New Roman" w:hint="eastAsia"/>
+          <w:kern w:val="0"/>
+          <w:sz w:val="20"/>
+          <w:szCs w:val="20"/>
+        </w:rPr>
+        <w:t>DELETE</w:t>
+      </w:r>
+      <w:r>
+        <w:rPr>
+          <w:rFonts w:ascii="Times New Roman" w:hAnsi="Times New Roman" w:cs="Times New Roman" w:hint="eastAsia"/>
+          <w:kern w:val="0"/>
+          <w:sz w:val="20"/>
+          <w:szCs w:val="20"/>
+        </w:rPr>
+        <w:t>_</w:t>
+      </w:r>
+      <w:r>
+        <w:rPr>
+          <w:rFonts w:ascii="Times New Roman" w:hAnsi="Times New Roman" w:cs="Times New Roman" w:hint="eastAsia"/>
+          <w:kern w:val="0"/>
+          <w:sz w:val="20"/>
+          <w:szCs w:val="20"/>
+        </w:rPr>
+        <w:t>ADVERTISEMENT</w:t>
+      </w:r>
+      <w:r>
+        <w:rPr>
+          <w:rFonts w:ascii="Times New Roman" w:hAnsi="Times New Roman" w:cs="Times New Roman"/>
+          <w:kern w:val="0"/>
+          <w:sz w:val="20"/>
+          <w:szCs w:val="20"/>
+        </w:rPr>
+        <w:t xml:space="preserve"> ",</w:t>
+      </w:r>
+    </w:p>
+    <w:p>
+      <w:pPr>
+        <w:shd w:val="clear" w:color="auto" w:fill="BFBFBF" w:themeFill="background1" w:themeFillShade="BF"/>
+        <w:rPr>
+          <w:rFonts w:ascii="Times New Roman" w:hAnsi="Times New Roman" w:cs="Times New Roman"/>
+          <w:kern w:val="0"/>
+          <w:sz w:val="20"/>
+          <w:szCs w:val="20"/>
+        </w:rPr>
+      </w:pPr>
+      <w:r>
+        <w:rPr>
+          <w:rFonts w:ascii="Times New Roman" w:hAnsi="Times New Roman" w:cs="Times New Roman"/>
+          <w:kern w:val="0"/>
+          <w:sz w:val="20"/>
+          <w:szCs w:val="20"/>
+        </w:rPr>
+        <w:t xml:space="preserve">    "SESSION_KEY":"",</w:t>
+      </w:r>
+    </w:p>
+    <w:p>
+      <w:pPr>
+        <w:shd w:val="clear" w:color="auto" w:fill="BFBFBF" w:themeFill="background1" w:themeFillShade="BF"/>
+        <w:ind w:firstLineChars="200" w:firstLine="400"/>
+        <w:rPr>
+          <w:rFonts w:ascii="Times New Roman" w:hAnsi="Times New Roman" w:cs="Times New Roman"/>
+          <w:kern w:val="0"/>
+          <w:sz w:val="20"/>
+          <w:szCs w:val="20"/>
+        </w:rPr>
+      </w:pPr>
+      <w:r>
+        <w:rPr>
+          <w:rFonts w:ascii="Times New Roman" w:hAnsi="Times New Roman" w:cs="Times New Roman"/>
+          <w:kern w:val="0"/>
+          <w:sz w:val="20"/>
+          <w:szCs w:val="20"/>
+        </w:rPr>
+        <w:t>"DATA":{</w:t>
+      </w:r>
+    </w:p>
+    <w:p>
+      <w:pPr>
+        <w:shd w:val="clear" w:color="auto" w:fill="BFBFBF" w:themeFill="background1" w:themeFillShade="BF"/>
+        <w:rPr>
+          <w:rFonts w:ascii="Times New Roman" w:hAnsi="Times New Roman" w:cs="Times New Roman"/>
+          <w:kern w:val="0"/>
+          <w:sz w:val="20"/>
+          <w:szCs w:val="20"/>
+        </w:rPr>
+      </w:pPr>
+      <w:r>
+        <w:rPr>
+          <w:rFonts w:ascii="Times New Roman" w:hAnsi="Times New Roman" w:cs="Times New Roman" w:hint="eastAsia"/>
+          <w:kern w:val="0"/>
+          <w:sz w:val="20"/>
+          <w:szCs w:val="20"/>
+        </w:rPr>
+        <w:t xml:space="preserve">       </w:t>
+      </w:r>
+      <w:r>
+        <w:rPr>
+          <w:rFonts w:ascii="Times New Roman" w:hAnsi="Times New Roman" w:cs="Times New Roman" w:hint="eastAsia"/>
+          <w:kern w:val="0"/>
+          <w:sz w:val="20"/>
+          <w:szCs w:val="20"/>
+        </w:rPr>
+        <w:tab/>
+      </w:r>
+      <w:r>
+        <w:rPr>
+          <w:rFonts w:ascii="Consolas" w:hAnsi="Consolas" w:cs="Consolas"/>
+          <w:kern w:val="0"/>
+          <w:sz w:val="20"/>
+          <w:szCs w:val="20"/>
+        </w:rPr>
+        <w:t>"</w:t>
+      </w:r>
+      <w:r>
+        <w:rPr>
+          <w:rFonts w:ascii="Consolas" w:hAnsi="Consolas" w:cs="Consolas" w:hint="eastAsia"/>
+          <w:kern w:val="0"/>
+          <w:sz w:val="20"/>
+          <w:szCs w:val="20"/>
+        </w:rPr>
+        <w:t>adv_id</w:t>
+      </w:r>
+      <w:r>
+        <w:rPr>
+          <w:rFonts w:ascii="Consolas" w:hAnsi="Consolas" w:cs="Consolas"/>
+          <w:kern w:val="0"/>
+          <w:sz w:val="20"/>
+          <w:szCs w:val="20"/>
+        </w:rPr>
+        <w:t>":"</w:t>
+      </w:r>
+      <w:r>
+        <w:rPr>
+          <w:rFonts w:ascii="Consolas" w:hAnsi="Consolas" w:cs="Consolas" w:hint="eastAsia"/>
+          <w:kern w:val="0"/>
+          <w:sz w:val="20"/>
+          <w:szCs w:val="20"/>
+        </w:rPr>
+        <w:t>3</w:t>
+      </w:r>
+      <w:r>
+        <w:rPr>
+          <w:rFonts w:ascii="Consolas" w:hAnsi="Consolas" w:cs="Consolas"/>
+          <w:kern w:val="0"/>
+          <w:sz w:val="20"/>
+          <w:szCs w:val="20"/>
+        </w:rPr>
+        <w:t>8"</w:t>
+      </w:r>
+      <w:r>
+        <w:rPr>
+          <w:rFonts w:ascii="Times New Roman" w:hAnsi="Times New Roman" w:cs="Times New Roman" w:hint="eastAsia"/>
+          <w:kern w:val="0"/>
+          <w:sz w:val="20"/>
+          <w:szCs w:val="20"/>
+        </w:rPr>
+        <w:t xml:space="preserve">   </w:t>
+      </w:r>
+    </w:p>
+    <w:p>
+      <w:pPr>
+        <w:shd w:val="clear" w:color="auto" w:fill="BFBFBF" w:themeFill="background1" w:themeFillShade="BF"/>
+        <w:ind w:firstLineChars="200" w:firstLine="400"/>
+        <w:rPr>
+          <w:rFonts w:ascii="Times New Roman" w:hAnsi="Times New Roman" w:cs="Times New Roman"/>
+          <w:kern w:val="0"/>
+          <w:sz w:val="20"/>
+          <w:szCs w:val="20"/>
+        </w:rPr>
+      </w:pPr>
+      <w:r>
+        <w:rPr>
+          <w:rFonts w:ascii="Times New Roman" w:hAnsi="Times New Roman" w:cs="Times New Roman" w:hint="eastAsia"/>
+          <w:kern w:val="0"/>
+          <w:sz w:val="20"/>
+          <w:szCs w:val="20"/>
+        </w:rPr>
+        <w:t xml:space="preserve"> </w:t>
+      </w:r>
+      <w:r>
+        <w:rPr>
+          <w:rFonts w:ascii="Times New Roman" w:hAnsi="Times New Roman" w:cs="Times New Roman" w:hint="eastAsia"/>
+          <w:kern w:val="0"/>
+          <w:sz w:val="20"/>
+          <w:szCs w:val="20"/>
+        </w:rPr>
+        <w:t>}</w:t>
+      </w:r>
+    </w:p>
+    <w:p>
+      <w:pPr>
+        <w:shd w:val="clear" w:color="auto" w:fill="BFBFBF" w:themeFill="background1" w:themeFillShade="BF"/>
+        <w:rPr>
+          <w:rFonts w:ascii="Consolas" w:hAnsi="Consolas" w:cs="Consolas"/>
+          <w:kern w:val="0"/>
+          <w:sz w:val="20"/>
+          <w:szCs w:val="20"/>
+        </w:rPr>
+      </w:pPr>
+      <w:r>
+        <w:rPr>
+          <w:rFonts w:ascii="Times New Roman" w:hAnsi="Times New Roman" w:cs="Times New Roman"/>
+          <w:kern w:val="0"/>
+          <w:sz w:val="20"/>
+          <w:szCs w:val="20"/>
+        </w:rPr>
+        <w:t>}</w:t>
+      </w:r>
+    </w:p>
+    <w:p>
+      <w:pPr>
+        <w:widowControl/>
+        <w:jc w:val="left"/>
+        <w:rPr>
+          <w:rFonts w:ascii="Consolas" w:hAnsi="Consolas" w:cs="Consolas"/>
+          <w:kern w:val="0"/>
+          <w:sz w:val="20"/>
+          <w:szCs w:val="20"/>
+        </w:rPr>
+      </w:pPr>
+    </w:p>
+    <w:p>
+      <w:pPr>
+        <w:widowControl/>
+        <w:jc w:val="left"/>
+        <w:rPr>
+          <w:rFonts w:ascii="Consolas" w:hAnsi="Consolas" w:cs="Consolas"/>
+          <w:kern w:val="0"/>
+          <w:sz w:val="20"/>
+          <w:szCs w:val="20"/>
+        </w:rPr>
+      </w:pPr>
+      <w:r>
+        <w:rPr>
+          <w:rFonts w:ascii="Consolas" w:hAnsi="Consolas" w:cs="Consolas" w:hint="eastAsia"/>
+          <w:kern w:val="0"/>
+          <w:sz w:val="20"/>
+          <w:szCs w:val="20"/>
+        </w:rPr>
+        <w:t>回复报文</w:t>
+      </w:r>
+    </w:p>
+    <w:p>
+      <w:pPr>
+        <w:widowControl/>
+        <w:shd w:val="clear" w:color="auto" w:fill="A6A6A6" w:themeFill="background1" w:themeFillShade="A6"/>
+        <w:jc w:val="left"/>
+        <w:rPr>
+          <w:rFonts w:ascii="Times New Roman" w:hAnsi="Times New Roman" w:cs="Times New Roman"/>
+          <w:kern w:val="0"/>
+          <w:sz w:val="20"/>
+          <w:szCs w:val="20"/>
+        </w:rPr>
+      </w:pPr>
+      <w:r>
+        <w:rPr>
+          <w:rFonts w:ascii="Times New Roman" w:hAnsi="Times New Roman" w:cs="Times New Roman"/>
+          <w:kern w:val="0"/>
+          <w:sz w:val="20"/>
+          <w:szCs w:val="20"/>
+        </w:rPr>
+        <w:t>{</w:t>
+      </w:r>
+    </w:p>
+    <w:p>
+      <w:pPr>
+        <w:widowControl/>
+        <w:shd w:val="clear" w:color="auto" w:fill="A6A6A6" w:themeFill="background1" w:themeFillShade="A6"/>
+        <w:jc w:val="left"/>
+        <w:rPr>
+          <w:rFonts w:ascii="Times New Roman" w:hAnsi="Times New Roman" w:cs="Times New Roman"/>
+          <w:kern w:val="0"/>
+          <w:sz w:val="20"/>
+          <w:szCs w:val="20"/>
+        </w:rPr>
+      </w:pPr>
+      <w:r>
+        <w:rPr>
+          <w:rFonts w:ascii="Times New Roman" w:hAnsi="Times New Roman" w:cs="Times New Roman"/>
+          <w:kern w:val="0"/>
+          <w:sz w:val="20"/>
+          <w:szCs w:val="20"/>
+        </w:rPr>
+        <w:t xml:space="preserve">    "VERSION": "1.0.0",</w:t>
+      </w:r>
+    </w:p>
+    <w:p>
+      <w:pPr>
+        <w:widowControl/>
+        <w:shd w:val="clear" w:color="auto" w:fill="A6A6A6" w:themeFill="background1" w:themeFillShade="A6"/>
+        <w:jc w:val="left"/>
+        <w:rPr>
+          <w:rFonts w:ascii="Times New Roman" w:hAnsi="Times New Roman" w:cs="Times New Roman"/>
+          <w:kern w:val="0"/>
+          <w:sz w:val="20"/>
+          <w:szCs w:val="20"/>
+        </w:rPr>
+      </w:pPr>
+      <w:r>
+        <w:rPr>
+          <w:rFonts w:ascii="Times New Roman" w:hAnsi="Times New Roman" w:cs="Times New Roman"/>
+          <w:kern w:val="0"/>
+          <w:sz w:val="20"/>
+          <w:szCs w:val="20"/>
+        </w:rPr>
+        <w:t xml:space="preserve">    "STATUS": "OK",</w:t>
+      </w:r>
+    </w:p>
+    <w:p>
+      <w:pPr>
+        <w:widowControl/>
+        <w:shd w:val="clear" w:color="auto" w:fill="A6A6A6" w:themeFill="background1" w:themeFillShade="A6"/>
+        <w:jc w:val="left"/>
+        <w:rPr>
+          <w:rFonts w:ascii="Times New Roman" w:hAnsi="Times New Roman" w:cs="Times New Roman"/>
+          <w:kern w:val="0"/>
+          <w:sz w:val="20"/>
+          <w:szCs w:val="20"/>
+        </w:rPr>
+      </w:pPr>
+      <w:r>
+        <w:rPr>
+          <w:rFonts w:ascii="Times New Roman" w:hAnsi="Times New Roman" w:cs="Times New Roman"/>
+          <w:kern w:val="0"/>
+          <w:sz w:val="20"/>
+          <w:szCs w:val="20"/>
+        </w:rPr>
+        <w:t xml:space="preserve">    "ERROR_CODE": "",</w:t>
+      </w:r>
+    </w:p>
+    <w:p>
+      <w:pPr>
+        <w:widowControl/>
+        <w:shd w:val="clear" w:color="auto" w:fill="A6A6A6" w:themeFill="background1" w:themeFillShade="A6"/>
+        <w:jc w:val="left"/>
+        <w:rPr>
+          <w:rFonts w:ascii="Times New Roman" w:hAnsi="Times New Roman" w:cs="Times New Roman"/>
+          <w:kern w:val="0"/>
+          <w:sz w:val="20"/>
+          <w:szCs w:val="20"/>
+        </w:rPr>
+      </w:pPr>
+      <w:r>
+        <w:rPr>
+          <w:rFonts w:ascii="Times New Roman" w:hAnsi="Times New Roman" w:cs="Times New Roman"/>
+          <w:kern w:val="0"/>
+          <w:sz w:val="20"/>
+          <w:szCs w:val="20"/>
+        </w:rPr>
+        <w:t xml:space="preserve">    "DATA": {</w:t>
+      </w:r>
+    </w:p>
+    <w:p>
+      <w:pPr>
+        <w:widowControl/>
+        <w:shd w:val="clear" w:color="auto" w:fill="A6A6A6" w:themeFill="background1" w:themeFillShade="A6"/>
+        <w:jc w:val="left"/>
+        <w:rPr>
+          <w:rFonts w:ascii="Times New Roman" w:hAnsi="Times New Roman" w:cs="Times New Roman"/>
+          <w:kern w:val="0"/>
+          <w:sz w:val="20"/>
+          <w:szCs w:val="20"/>
+        </w:rPr>
+      </w:pPr>
+      <w:r>
+        <w:rPr>
+          <w:rFonts w:ascii="Times New Roman" w:hAnsi="Times New Roman" w:cs="Times New Roman"/>
+          <w:kern w:val="0"/>
+          <w:sz w:val="20"/>
+          <w:szCs w:val="20"/>
+        </w:rPr>
+        <w:t xml:space="preserve">        "message": "</w:t>
+      </w:r>
+      <w:r>
+        <w:rPr>
+          <w:rFonts w:ascii="Times New Roman" w:hAnsi="Consolas" w:cs="Times New Roman" w:hint="eastAsia"/>
+          <w:kern w:val="0"/>
+          <w:sz w:val="20"/>
+          <w:szCs w:val="20"/>
+        </w:rPr>
+        <w:t>删除广告成功</w:t>
+      </w:r>
+      <w:r>
+        <w:rPr>
+          <w:rFonts w:ascii="Times New Roman" w:hAnsi="Times New Roman" w:cs="Times New Roman"/>
+          <w:kern w:val="0"/>
+          <w:sz w:val="20"/>
+          <w:szCs w:val="20"/>
+        </w:rPr>
+        <w:t>",</w:t>
+      </w:r>
+    </w:p>
+    <w:p>
+      <w:pPr>
+        <w:widowControl/>
+        <w:shd w:val="clear" w:color="auto" w:fill="A6A6A6" w:themeFill="background1" w:themeFillShade="A6"/>
+        <w:jc w:val="left"/>
+        <w:rPr>
+          <w:rFonts w:ascii="Times New Roman" w:hAnsi="Times New Roman" w:cs="Times New Roman"/>
+          <w:kern w:val="0"/>
+          <w:sz w:val="20"/>
+          <w:szCs w:val="20"/>
+        </w:rPr>
+      </w:pPr>
+      <w:r>
+        <w:rPr>
+          <w:rFonts w:ascii="Times New Roman" w:hAnsi="Times New Roman" w:cs="Times New Roman"/>
+          <w:kern w:val="0"/>
+          <w:sz w:val="20"/>
+          <w:szCs w:val="20"/>
+        </w:rPr>
+        <w:t xml:space="preserve">        "response_data":</w:t>
+      </w:r>
+      <w:r>
+        <w:rPr>
+          <w:rFonts w:ascii="Times New Roman" w:hAnsi="Times New Roman" w:cs="Times New Roman"/>
+          <w:kern w:val="0"/>
+          <w:sz w:val="20"/>
+          <w:szCs w:val="20"/>
+        </w:rPr>
+        <w:t>””</w:t>
+      </w:r>
+      <w:r>
+        <w:rPr>
+          <w:rFonts w:ascii="Times New Roman" w:hAnsi="Times New Roman" w:cs="Times New Roman"/>
+          <w:kern w:val="0"/>
+          <w:sz w:val="20"/>
+          <w:szCs w:val="20"/>
+        </w:rPr>
+        <w:t>,</w:t>
+      </w:r>
+    </w:p>
+    <w:p>
+      <w:pPr>
+        <w:widowControl/>
+        <w:shd w:val="clear" w:color="auto" w:fill="A6A6A6" w:themeFill="background1" w:themeFillShade="A6"/>
+        <w:jc w:val="left"/>
+        <w:rPr>
+          <w:rFonts w:ascii="Times New Roman" w:hAnsi="Times New Roman" w:cs="Times New Roman"/>
+          <w:kern w:val="0"/>
+          <w:sz w:val="20"/>
+          <w:szCs w:val="20"/>
+        </w:rPr>
+      </w:pPr>
+      <w:r>
+        <w:rPr>
+          <w:rFonts w:ascii="Times New Roman" w:hAnsi="Times New Roman" w:cs="Times New Roman"/>
+          <w:kern w:val="0"/>
+          <w:sz w:val="20"/>
+          <w:szCs w:val="20"/>
+        </w:rPr>
+        <w:t xml:space="preserve">        "request_data": {</w:t>
+      </w:r>
+    </w:p>
+    <w:p>
+      <w:pPr>
+        <w:widowControl/>
+        <w:shd w:val="clear" w:color="auto" w:fill="A6A6A6" w:themeFill="background1" w:themeFillShade="A6"/>
+        <w:jc w:val="left"/>
+        <w:rPr>
+          <w:rFonts w:ascii="Times New Roman" w:hAnsi="Times New Roman" w:cs="Times New Roman"/>
+          <w:kern w:val="0"/>
+          <w:sz w:val="20"/>
+          <w:szCs w:val="20"/>
+        </w:rPr>
+      </w:pPr>
+      <w:r>
+        <w:rPr>
+          <w:rFonts w:ascii="Times New Roman" w:hAnsi="Times New Roman" w:cs="Times New Roman"/>
+          <w:kern w:val="0"/>
+          <w:sz w:val="20"/>
+          <w:szCs w:val="20"/>
+        </w:rPr>
+        <w:t xml:space="preserve">            "VERSION": "1.0.0",</w:t>
+      </w:r>
+    </w:p>
+    <w:p>
+      <w:pPr>
+        <w:widowControl/>
+        <w:shd w:val="clear" w:color="auto" w:fill="A6A6A6" w:themeFill="background1" w:themeFillShade="A6"/>
+        <w:jc w:val="left"/>
+        <w:rPr>
+          <w:rFonts w:ascii="Times New Roman" w:hAnsi="Times New Roman" w:cs="Times New Roman"/>
+          <w:kern w:val="0"/>
+          <w:sz w:val="20"/>
+          <w:szCs w:val="20"/>
+        </w:rPr>
+      </w:pPr>
+      <w:r>
+        <w:rPr>
+          <w:rFonts w:ascii="Times New Roman" w:hAnsi="Times New Roman" w:cs="Times New Roman"/>
+          <w:kern w:val="0"/>
+          <w:sz w:val="20"/>
+          <w:szCs w:val="20"/>
+        </w:rPr>
+        <w:t xml:space="preserve">            "REQUEST_TYPE": "GET_ADVERTISEMENT_INFOR",</w:t>
+      </w:r>
+    </w:p>
+    <w:p>
+      <w:pPr>
+        <w:widowControl/>
+        <w:shd w:val="clear" w:color="auto" w:fill="A6A6A6" w:themeFill="background1" w:themeFillShade="A6"/>
+        <w:jc w:val="left"/>
+        <w:rPr>
+          <w:rFonts w:ascii="Times New Roman" w:hAnsi="Times New Roman" w:cs="Times New Roman"/>
+          <w:kern w:val="0"/>
+          <w:sz w:val="20"/>
+          <w:szCs w:val="20"/>
+        </w:rPr>
+      </w:pPr>
+      <w:r>
+        <w:rPr>
+          <w:rFonts w:ascii="Times New Roman" w:hAnsi="Times New Roman" w:cs="Times New Roman"/>
+          <w:kern w:val="0"/>
+          <w:sz w:val="20"/>
+          <w:szCs w:val="20"/>
+        </w:rPr>
+        <w:t xml:space="preserve">            "SESSION_KEY": "94e9e1bd4007c83d7ab96ecb8f2b2536",</w:t>
+      </w:r>
+    </w:p>
+    <w:p>
+      <w:pPr>
+        <w:widowControl/>
+        <w:shd w:val="clear" w:color="auto" w:fill="A6A6A6" w:themeFill="background1" w:themeFillShade="A6"/>
+        <w:jc w:val="left"/>
+        <w:rPr>
+          <w:rFonts w:ascii="Times New Roman" w:hAnsi="Times New Roman" w:cs="Times New Roman"/>
+          <w:kern w:val="0"/>
+          <w:sz w:val="20"/>
+          <w:szCs w:val="20"/>
+        </w:rPr>
+      </w:pPr>
+      <w:r>
+        <w:rPr>
+          <w:rFonts w:ascii="Times New Roman" w:hAnsi="Times New Roman" w:cs="Times New Roman"/>
+          <w:kern w:val="0"/>
+          <w:sz w:val="20"/>
+          <w:szCs w:val="20"/>
+        </w:rPr>
+        <w:t xml:space="preserve">            "DATA": {</w:t>
+      </w:r>
+    </w:p>
+    <w:p>
+      <w:pPr>
+        <w:widowControl/>
+        <w:shd w:val="clear" w:color="auto" w:fill="A6A6A6" w:themeFill="background1" w:themeFillShade="A6"/>
+        <w:jc w:val="left"/>
+        <w:rPr>
+          <w:rFonts w:ascii="Times New Roman" w:hAnsi="Times New Roman" w:cs="Times New Roman"/>
+          <w:kern w:val="0"/>
+          <w:sz w:val="20"/>
+          <w:szCs w:val="20"/>
+        </w:rPr>
+      </w:pPr>
+      <w:r>
+        <w:rPr>
+          <w:rFonts w:ascii="Times New Roman" w:hAnsi="Times New Roman" w:cs="Times New Roman"/>
+          <w:kern w:val="0"/>
+          <w:sz w:val="20"/>
+          <w:szCs w:val="20"/>
+        </w:rPr>
+        <w:t xml:space="preserve">                "adv_id": "39"</w:t>
+      </w:r>
+    </w:p>
+    <w:p>
+      <w:pPr>
+        <w:widowControl/>
+        <w:shd w:val="clear" w:color="auto" w:fill="A6A6A6" w:themeFill="background1" w:themeFillShade="A6"/>
+        <w:jc w:val="left"/>
+        <w:rPr>
+          <w:rFonts w:ascii="Times New Roman" w:hAnsi="Times New Roman" w:cs="Times New Roman"/>
+          <w:kern w:val="0"/>
+          <w:sz w:val="20"/>
+          <w:szCs w:val="20"/>
+        </w:rPr>
+      </w:pPr>
+      <w:r>
+        <w:rPr>
+          <w:rFonts w:ascii="Times New Roman" w:hAnsi="Times New Roman" w:cs="Times New Roman"/>
+          <w:kern w:val="0"/>
+          <w:sz w:val="20"/>
+          <w:szCs w:val="20"/>
+        </w:rPr>
+        <w:t xml:space="preserve">            }</w:t>
+      </w:r>
+    </w:p>
+    <w:p>
+      <w:pPr>
+        <w:widowControl/>
+        <w:shd w:val="clear" w:color="auto" w:fill="A6A6A6" w:themeFill="background1" w:themeFillShade="A6"/>
+        <w:jc w:val="left"/>
+        <w:rPr>
+          <w:rFonts w:ascii="Times New Roman" w:hAnsi="Times New Roman" w:cs="Times New Roman"/>
+          <w:kern w:val="0"/>
+          <w:sz w:val="20"/>
+          <w:szCs w:val="20"/>
+        </w:rPr>
+      </w:pPr>
+      <w:r>
+        <w:rPr>
+          <w:rFonts w:ascii="Times New Roman" w:hAnsi="Times New Roman" w:cs="Times New Roman"/>
+          <w:kern w:val="0"/>
+          <w:sz w:val="20"/>
+          <w:szCs w:val="20"/>
+        </w:rPr>
+        <w:t xml:space="preserve">        }</w:t>
+      </w:r>
+    </w:p>
+    <w:p>
+      <w:pPr>
+        <w:widowControl/>
+        <w:shd w:val="clear" w:color="auto" w:fill="A6A6A6" w:themeFill="background1" w:themeFillShade="A6"/>
+        <w:jc w:val="left"/>
+        <w:rPr>
+          <w:rFonts w:ascii="Times New Roman" w:hAnsi="Times New Roman" w:cs="Times New Roman"/>
+          <w:kern w:val="0"/>
+          <w:sz w:val="20"/>
+          <w:szCs w:val="20"/>
+        </w:rPr>
+      </w:pPr>
+      <w:r>
+        <w:rPr>
+          <w:rFonts w:ascii="Times New Roman" w:hAnsi="Times New Roman" w:cs="Times New Roman"/>
+          <w:kern w:val="0"/>
+          <w:sz w:val="20"/>
+          <w:szCs w:val="20"/>
+        </w:rPr>
+        <w:t xml:space="preserve">    }</w:t>
+      </w:r>
+    </w:p>
+    <w:p>
+      <w:pPr>
+        <w:widowControl/>
+        <w:shd w:val="clear" w:color="auto" w:fill="A6A6A6" w:themeFill="background1" w:themeFillShade="A6"/>
+        <w:jc w:val="left"/>
+        <w:rPr>
+          <w:rFonts w:ascii="Times New Roman" w:hAnsi="Times New Roman" w:cs="Times New Roman"/>
+          <w:kern w:val="0"/>
+          <w:sz w:val="20"/>
+          <w:szCs w:val="20"/>
+        </w:rPr>
+      </w:pPr>
+      <w:r>
+        <w:rPr>
+          <w:rFonts w:ascii="Times New Roman" w:hAnsi="Times New Roman" w:cs="Times New Roman"/>
+          <w:kern w:val="0"/>
+          <w:sz w:val="20"/>
+          <w:szCs w:val="20"/>
+        </w:rPr>
+        <w:t>}</w:t>
+      </w:r>
     </w:p>
     <w:p>
       <w:pPr>
@@ -21537,7 +23931,7 @@
 </file>
 
 <file path=customXml/itemProps1.xml><?xml version="1.0" encoding="utf-8"?>
-<ds:datastoreItem xmlns:ds="http://schemas.openxmlformats.org/officeDocument/2006/customXml" ds:itemID="{8D056639-C453-4A2F-85D0-C129DAB54DC2}">
+<ds:datastoreItem xmlns:ds="http://schemas.openxmlformats.org/officeDocument/2006/customXml" ds:itemID="{FB124D92-EB53-46A5-95A8-924C37D1EBF3}">
   <ds:schemaRefs>
     <ds:schemaRef ds:uri="http://schemas.openxmlformats.org/officeDocument/2006/bibliography"/>
   </ds:schemaRefs>

</xml_diff>